<commit_message>
Zavrsen dokumentacija, izmene u kodu
</commit_message>
<xml_diff>
--- a/Dokumentacija/Izveštaj_Faza1.docx
+++ b/Dokumentacija/Izveštaj_Faza1.docx
@@ -1,6 +1,6 @@
 
 <file path=word/document.xml><?xml version="1.0" encoding="utf-8"?>
-<w:document xmlns:wpc="http://schemas.microsoft.com/office/word/2010/wordprocessingCanvas" xmlns:mc="http://schemas.openxmlformats.org/markup-compatibility/2006" xmlns:o="urn:schemas-microsoft-com:office:office" xmlns:r="http://schemas.openxmlformats.org/officeDocument/2006/relationships" xmlns:m="http://schemas.openxmlformats.org/officeDocument/2006/math" xmlns:v="urn:schemas-microsoft-com:vml" xmlns:wp14="http://schemas.microsoft.com/office/word/2010/wordprocessingDrawing" xmlns:wp="http://schemas.openxmlformats.org/drawingml/2006/wordprocessingDrawing" xmlns:w10="urn:schemas-microsoft-com:office:word" xmlns:w="http://schemas.openxmlformats.org/wordprocessingml/2006/main" xmlns:w14="http://schemas.microsoft.com/office/word/2010/wordml" xmlns:wpg="http://schemas.microsoft.com/office/word/2010/wordprocessingGroup" xmlns:wpi="http://schemas.microsoft.com/office/word/2010/wordprocessingInk" xmlns:wne="http://schemas.microsoft.com/office/word/2006/wordml" xmlns:wps="http://schemas.microsoft.com/office/word/2010/wordprocessingShape" mc:Ignorable="w14 wp14">
+<w:document xmlns:wpc="http://schemas.microsoft.com/office/word/2010/wordprocessingCanvas" xmlns:cx="http://schemas.microsoft.com/office/drawing/2014/chartex" xmlns:cx1="http://schemas.microsoft.com/office/drawing/2015/9/8/chartex" xmlns:cx2="http://schemas.microsoft.com/office/drawing/2015/10/21/chartex" xmlns:cx3="http://schemas.microsoft.com/office/drawing/2016/5/9/chartex" xmlns:cx4="http://schemas.microsoft.com/office/drawing/2016/5/10/chartex" xmlns:cx5="http://schemas.microsoft.com/office/drawing/2016/5/11/chartex" xmlns:cx6="http://schemas.microsoft.com/office/drawing/2016/5/12/chartex" xmlns:cx7="http://schemas.microsoft.com/office/drawing/2016/5/13/chartex" xmlns:cx8="http://schemas.microsoft.com/office/drawing/2016/5/14/chartex" xmlns:mc="http://schemas.openxmlformats.org/markup-compatibility/2006" xmlns:aink="http://schemas.microsoft.com/office/drawing/2016/ink" xmlns:am3d="http://schemas.microsoft.com/office/drawing/2017/model3d" xmlns:o="urn:schemas-microsoft-com:office:office" xmlns:r="http://schemas.openxmlformats.org/officeDocument/2006/relationships" xmlns:m="http://schemas.openxmlformats.org/officeDocument/2006/math" xmlns:v="urn:schemas-microsoft-com:vml" xmlns:wp14="http://schemas.microsoft.com/office/word/2010/wordprocessingDrawing" xmlns:wp="http://schemas.openxmlformats.org/drawingml/2006/wordprocessingDrawing" xmlns:w10="urn:schemas-microsoft-com:office:word" xmlns:w="http://schemas.openxmlformats.org/wordprocessingml/2006/main" xmlns:w14="http://schemas.microsoft.com/office/word/2010/wordml" xmlns:w15="http://schemas.microsoft.com/office/word/2012/wordml" xmlns:w16cex="http://schemas.microsoft.com/office/word/2018/wordml/cex" xmlns:w16cid="http://schemas.microsoft.com/office/word/2016/wordml/cid" xmlns:w16="http://schemas.microsoft.com/office/word/2018/wordml" xmlns:w16sdtdh="http://schemas.microsoft.com/office/word/2020/wordml/sdtdatahash" xmlns:w16se="http://schemas.microsoft.com/office/word/2015/wordml/symex" xmlns:wpg="http://schemas.microsoft.com/office/word/2010/wordprocessingGroup" xmlns:wpi="http://schemas.microsoft.com/office/word/2010/wordprocessingInk" xmlns:wne="http://schemas.microsoft.com/office/word/2006/wordml" xmlns:wps="http://schemas.microsoft.com/office/word/2010/wordprocessingShape" mc:Ignorable="w14 w15 w16se w16cid w16 w16cex w16sdtdh wp14">
   <w:body>
     <w:p>
       <w:pPr>
@@ -79,10 +79,21 @@
         </w:numPr>
       </w:pPr>
       <w:r>
+        <w:rPr>
+          <w:b/>
+          <w:bCs/>
+        </w:rPr>
         <w:t>Blockade</w:t>
       </w:r>
       <w:r>
-        <w:t>.py – sadr</w:t>
+        <w:rPr>
+          <w:b/>
+          <w:bCs/>
+        </w:rPr>
+        <w:t>.py</w:t>
+      </w:r>
+      <w:r>
+        <w:t xml:space="preserve"> – sadr</w:t>
       </w:r>
       <w:r>
         <w:rPr>
@@ -208,7 +219,14 @@
         </w:numPr>
       </w:pPr>
       <w:r>
-        <w:t xml:space="preserve">Field.py – Klasa </w:t>
+        <w:rPr>
+          <w:b/>
+          <w:bCs/>
+        </w:rPr>
+        <w:t>Field.py</w:t>
+      </w:r>
+      <w:r>
+        <w:t xml:space="preserve"> – Klasa </w:t>
       </w:r>
       <w:r>
         <w:t>F</w:t>
@@ -376,7 +394,14 @@
         </w:numPr>
       </w:pPr>
       <w:r>
-        <w:t>Enums.py – Fajl Enums sadr</w:t>
+        <w:rPr>
+          <w:b/>
+          <w:bCs/>
+        </w:rPr>
+        <w:t>Enums.py</w:t>
+      </w:r>
+      <w:r>
+        <w:t xml:space="preserve"> – Fajl Enums sadr</w:t>
       </w:r>
       <w:r>
         <w:rPr>
@@ -531,7 +556,14 @@
         </w:numPr>
       </w:pPr>
       <w:r>
-        <w:t>Table.py – Klasa Table predstavlja tablu – matricu sa poljima. Elementi u parnim vrstama su prazno polje odnosno polje za igra</w:t>
+        <w:rPr>
+          <w:b/>
+          <w:bCs/>
+        </w:rPr>
+        <w:t>Table.py</w:t>
+      </w:r>
+      <w:r>
+        <w:t xml:space="preserve"> – Klasa Table predstavlja tablu – matricu sa poljima. Elementi u parnim vrstama su prazno polje odnosno polje za igra</w:t>
       </w:r>
       <w:r>
         <w:rPr>
@@ -622,13 +654,25 @@
         <w:t>createPlayer</w:t>
       </w:r>
       <w:r>
-        <w:t>() – kreira novog igra</w:t>
-      </w:r>
-      <w:r>
-        <w:rPr>
-          <w:lang w:val="sr-Latn-RS"/>
-        </w:rPr>
-        <w:t>ča, dodaje ga u niz i postavlja na tablu</w:t>
+        <w:t>s</w:t>
+      </w:r>
+      <w:r>
+        <w:t xml:space="preserve">() – </w:t>
+      </w:r>
+      <w:r>
+        <w:t>instancira X i O igra</w:t>
+      </w:r>
+      <w:r>
+        <w:rPr>
+          <w:lang w:val="sr-Latn-RS"/>
+        </w:rPr>
+        <w:t>č</w:t>
+      </w:r>
+      <w:r>
+        <w:rPr>
+          <w:lang w:val="sr-Latn-RS"/>
+        </w:rPr>
+        <w:t>e</w:t>
       </w:r>
     </w:p>
     <w:p>
@@ -702,20 +746,44 @@
           <w:numId w:val="1"/>
         </w:numPr>
         <w:rPr>
-          <w:color w:val="FF0000"/>
-        </w:rPr>
-      </w:pPr>
-      <w:r>
-        <w:rPr>
-          <w:color w:val="FF0000"/>
-        </w:rPr>
-        <w:t xml:space="preserve">getFieldForWall() </w:t>
+          <w:color w:val="000000" w:themeColor="text1"/>
+        </w:rPr>
+      </w:pPr>
+      <w:r>
+        <w:rPr>
+          <w:color w:val="000000" w:themeColor="text1"/>
+        </w:rPr>
+        <w:t>getField</w:t>
+      </w:r>
+      <w:r>
+        <w:rPr>
+          <w:color w:val="000000" w:themeColor="text1"/>
+        </w:rPr>
+        <w:t>s</w:t>
+      </w:r>
+      <w:r>
+        <w:rPr>
+          <w:color w:val="000000" w:themeColor="text1"/>
+        </w:rPr>
+        <w:t xml:space="preserve">ForWall() </w:t>
       </w:r>
       <w:r>
         <w:rPr>
           <w:color w:val="000000" w:themeColor="text1"/>
         </w:rPr>
         <w:t>–</w:t>
+      </w:r>
+      <w:r>
+        <w:rPr>
+          <w:color w:val="000000" w:themeColor="text1"/>
+        </w:rPr>
+        <w:t xml:space="preserve"> </w:t>
+      </w:r>
+      <w:r>
+        <w:rPr>
+          <w:color w:val="000000" w:themeColor="text1"/>
+        </w:rPr>
+        <w:t>u odnosu na boju vraća pozicije polja table na koje treba da se postavi zid. Ako je uneta boja ‘p’ onda treba postaviti zid horisontalno, ako je uneta boja ‘z’ onda treba postaviti zid vertikalno.</w:t>
       </w:r>
     </w:p>
     <w:p>
@@ -987,75 +1055,24 @@
           <w:numId w:val="1"/>
         </w:numPr>
         <w:rPr>
-          <w:color w:val="000000" w:themeColor="text1"/>
-        </w:rPr>
-      </w:pPr>
-      <w:r>
-        <w:rPr>
-          <w:color w:val="000000" w:themeColor="text1"/>
-        </w:rPr>
-        <w:t>Player.py – Klasa predstavlja igra</w:t>
-      </w:r>
-      <w:r>
-        <w:rPr>
-          <w:color w:val="000000" w:themeColor="text1"/>
-          <w:lang w:val="sr-Latn-RS"/>
-        </w:rPr>
-        <w:t xml:space="preserve">ča </w:t>
-      </w:r>
-      <w:r>
-        <w:rPr>
-          <w:color w:val="000000" w:themeColor="text1"/>
-        </w:rPr>
-        <w:t>(X ili O).</w:t>
-      </w:r>
-      <w:r>
-        <w:rPr>
-          <w:color w:val="000000" w:themeColor="text1"/>
-        </w:rPr>
-        <w:t xml:space="preserve"> Predstavlja svakog pijuna zasebno, bi</w:t>
-      </w:r>
-      <w:r>
-        <w:rPr>
-          <w:color w:val="000000" w:themeColor="text1"/>
-          <w:lang w:val="sr-Latn-RS"/>
-        </w:rPr>
-        <w:t xml:space="preserve">će ispravlljeno u sledećoj fazi. Sadrži atribut </w:t>
-      </w:r>
-      <w:r>
-        <w:rPr>
-          <w:i/>
-          <w:color w:val="000000" w:themeColor="text1"/>
-          <w:lang w:val="sr-Latn-RS"/>
-        </w:rPr>
-        <w:t>type</w:t>
-      </w:r>
-      <w:r>
-        <w:rPr>
-          <w:color w:val="000000" w:themeColor="text1"/>
-          <w:lang w:val="sr-Latn-RS"/>
-        </w:rPr>
-        <w:t xml:space="preserve"> koji predstavlja tip (X ili O), startingRow i startingColumn </w:t>
-      </w:r>
-      <w:r>
-        <w:rPr>
-          <w:color w:val="000000" w:themeColor="text1"/>
-        </w:rPr>
-        <w:t>–</w:t>
-      </w:r>
-      <w:r>
-        <w:rPr>
-          <w:color w:val="000000" w:themeColor="text1"/>
-          <w:lang w:val="sr-Cyrl-RS"/>
-        </w:rPr>
-        <w:t xml:space="preserve"> </w:t>
-      </w:r>
-      <w:r>
-        <w:rPr>
-          <w:color w:val="000000" w:themeColor="text1"/>
-          <w:lang w:val="sr-Latn-RS"/>
-        </w:rPr>
-        <w:t>početne pozicije pijuna koje su bitne radi provere kraja igre.</w:t>
+          <w:b/>
+          <w:bCs/>
+          <w:color w:val="000000" w:themeColor="text1"/>
+        </w:rPr>
+      </w:pPr>
+      <w:r>
+        <w:rPr>
+          <w:b/>
+          <w:bCs/>
+          <w:color w:val="000000" w:themeColor="text1"/>
+        </w:rPr>
+        <w:t xml:space="preserve">Pawn.py – </w:t>
+      </w:r>
+      <w:r>
+        <w:rPr>
+          <w:color w:val="000000" w:themeColor="text1"/>
+        </w:rPr>
+        <w:t>Klasa predstavlja pijuna. Sadrži atribute startingRow i startingColumn – početne pozicije pijuna koje su bitne radi provere kraja igre.</w:t>
       </w:r>
     </w:p>
     <w:p>
@@ -1091,7 +1108,21 @@
           <w:color w:val="000000" w:themeColor="text1"/>
           <w:lang w:val="sr-Latn-RS"/>
         </w:rPr>
-        <w:t>setPlayerOnTable() – postavlja pijuna na tabli</w:t>
+        <w:t>set</w:t>
+      </w:r>
+      <w:r>
+        <w:rPr>
+          <w:color w:val="000000" w:themeColor="text1"/>
+          <w:lang w:val="sr-Latn-RS"/>
+        </w:rPr>
+        <w:t>Pawn</w:t>
+      </w:r>
+      <w:r>
+        <w:rPr>
+          <w:color w:val="000000" w:themeColor="text1"/>
+          <w:lang w:val="sr-Latn-RS"/>
+        </w:rPr>
+        <w:t>OnTable() – postavlja pijuna na tabli</w:t>
       </w:r>
       <w:r>
         <w:rPr>
@@ -1117,7 +1148,21 @@
           <w:color w:val="000000" w:themeColor="text1"/>
           <w:lang w:val="sr-Latn-RS"/>
         </w:rPr>
-        <w:t>removePlayerFromCurrentPosition() – briše pijuna sa trenutne pozicije. Koristi se kod uspešnog pomeranja pijuna, kada treba da se obriše pijun sa prethodne pozicije.</w:t>
+        <w:t>remove</w:t>
+      </w:r>
+      <w:r>
+        <w:rPr>
+          <w:color w:val="000000" w:themeColor="text1"/>
+          <w:lang w:val="sr-Latn-RS"/>
+        </w:rPr>
+        <w:t>Pawn</w:t>
+      </w:r>
+      <w:r>
+        <w:rPr>
+          <w:color w:val="000000" w:themeColor="text1"/>
+          <w:lang w:val="sr-Latn-RS"/>
+        </w:rPr>
+        <w:t>FromCurrentPosition() – briše pijuna sa trenutne pozicije. Koristi se kod uspešnog pomeranja pijuna, kada treba da se obriše pijun sa prethodne pozicije.</w:t>
       </w:r>
     </w:p>
     <w:p>
@@ -1136,7 +1181,49 @@
           <w:color w:val="000000" w:themeColor="text1"/>
           <w:lang w:val="sr-Latn-RS"/>
         </w:rPr>
-        <w:t xml:space="preserve">updatePlayerCordinates() – koristi funkcije removePlayerFromCurrentPosition() i setPlayerOnTable() kako bi </w:t>
+        <w:t>update</w:t>
+      </w:r>
+      <w:r>
+        <w:rPr>
+          <w:color w:val="000000" w:themeColor="text1"/>
+          <w:lang w:val="sr-Latn-RS"/>
+        </w:rPr>
+        <w:t>Pawn</w:t>
+      </w:r>
+      <w:r>
+        <w:rPr>
+          <w:color w:val="000000" w:themeColor="text1"/>
+          <w:lang w:val="sr-Latn-RS"/>
+        </w:rPr>
+        <w:t>Cordinates() – koristi funkcije remove</w:t>
+      </w:r>
+      <w:r>
+        <w:rPr>
+          <w:color w:val="000000" w:themeColor="text1"/>
+          <w:lang w:val="sr-Latn-RS"/>
+        </w:rPr>
+        <w:t>Pawn</w:t>
+      </w:r>
+      <w:r>
+        <w:rPr>
+          <w:color w:val="000000" w:themeColor="text1"/>
+          <w:lang w:val="sr-Latn-RS"/>
+        </w:rPr>
+        <w:t>FromCurrentPosition() i set</w:t>
+      </w:r>
+      <w:r>
+        <w:rPr>
+          <w:color w:val="000000" w:themeColor="text1"/>
+          <w:lang w:val="sr-Latn-RS"/>
+        </w:rPr>
+        <w:t>Pawn</w:t>
+      </w:r>
+      <w:r>
+        <w:rPr>
+          <w:color w:val="000000" w:themeColor="text1"/>
+          <w:lang w:val="sr-Latn-RS"/>
+        </w:rPr>
+        <w:t xml:space="preserve">OnTable() kako bi </w:t>
       </w:r>
       <w:r>
         <w:rPr>
@@ -1234,13 +1321,7 @@
         <w:rPr>
           <w:color w:val="000000" w:themeColor="text1"/>
         </w:rPr>
-        <w:t>(x, y</w:t>
-      </w:r>
-      <w:r>
-        <w:rPr>
-          <w:color w:val="000000" w:themeColor="text1"/>
-        </w:rPr>
-        <w:t>), itd. ).</w:t>
+        <w:t>(x, y), itd. ).</w:t>
       </w:r>
     </w:p>
     <w:p>
@@ -1278,15 +1359,17 @@
       </w:pPr>
       <w:r>
         <w:rPr>
-          <w:color w:val="000000" w:themeColor="text1"/>
-        </w:rPr>
-        <w:t>diagonalMoveUpLeft</w:t>
-      </w:r>
-      <w:r>
-        <w:rPr>
-          <w:color w:val="000000" w:themeColor="text1"/>
-        </w:rPr>
-        <w:t xml:space="preserve">(x, y) – </w:t>
+          <w:b/>
+          <w:bCs/>
+          <w:color w:val="000000" w:themeColor="text1"/>
+        </w:rPr>
+        <w:t xml:space="preserve">diagonalMoveUpLeft(x, y) </w:t>
+      </w:r>
+      <w:r>
+        <w:rPr>
+          <w:color w:val="000000" w:themeColor="text1"/>
+        </w:rPr>
+        <w:t xml:space="preserve">– </w:t>
       </w:r>
       <w:r>
         <w:rPr>
@@ -1308,6 +1391,49 @@
             <wp:extent cx="819150" cy="1000125"/>
             <wp:effectExtent l="0" t="0" r="0" b="9525"/>
             <wp:docPr id="1" name="Picture 1"/>
+            <wp:cNvGraphicFramePr>
+              <a:graphicFrameLocks xmlns:a="http://schemas.openxmlformats.org/drawingml/2006/main" noChangeAspect="1"/>
+            </wp:cNvGraphicFramePr>
+            <a:graphic xmlns:a="http://schemas.openxmlformats.org/drawingml/2006/main">
+              <a:graphicData uri="http://schemas.openxmlformats.org/drawingml/2006/picture">
+                <pic:pic xmlns:pic="http://schemas.openxmlformats.org/drawingml/2006/picture">
+                  <pic:nvPicPr>
+                    <pic:cNvPr id="0" name=""/>
+                    <pic:cNvPicPr/>
+                  </pic:nvPicPr>
+                  <pic:blipFill>
+                    <a:blip r:embed="rId5"/>
+                    <a:stretch>
+                      <a:fillRect/>
+                    </a:stretch>
+                  </pic:blipFill>
+                  <pic:spPr>
+                    <a:xfrm>
+                      <a:off x="0" y="0"/>
+                      <a:ext cx="819150" cy="1000125"/>
+                    </a:xfrm>
+                    <a:prstGeom prst="rect">
+                      <a:avLst/>
+                    </a:prstGeom>
+                  </pic:spPr>
+                </pic:pic>
+              </a:graphicData>
+            </a:graphic>
+          </wp:inline>
+        </w:drawing>
+      </w:r>
+      <w:r>
+        <w:rPr>
+          <w:color w:val="000000" w:themeColor="text1"/>
+        </w:rPr>
+        <w:tab/>
+      </w:r>
+      <w:r>
+        <w:drawing>
+          <wp:inline distT="0" distB="0" distL="0" distR="0" wp14:anchorId="0B9CA944" wp14:editId="141655B2">
+            <wp:extent cx="828675" cy="990600"/>
+            <wp:effectExtent l="0" t="0" r="9525" b="0"/>
+            <wp:docPr id="4" name="Picture 4"/>
             <wp:cNvGraphicFramePr>
               <a:graphicFrameLocks xmlns:a="http://schemas.openxmlformats.org/drawingml/2006/main" noChangeAspect="1"/>
             </wp:cNvGraphicFramePr>
@@ -1327,7 +1453,7 @@
                   <pic:spPr>
                     <a:xfrm>
                       <a:off x="0" y="0"/>
-                      <a:ext cx="819150" cy="1000125"/>
+                      <a:ext cx="828675" cy="990600"/>
                     </a:xfrm>
                     <a:prstGeom prst="rect">
                       <a:avLst/>
@@ -1347,10 +1473,10 @@
       </w:r>
       <w:r>
         <w:drawing>
-          <wp:inline distT="0" distB="0" distL="0" distR="0" wp14:anchorId="0B9CA944" wp14:editId="141655B2">
-            <wp:extent cx="828675" cy="990600"/>
+          <wp:inline distT="0" distB="0" distL="0" distR="0" wp14:anchorId="18FC7055" wp14:editId="276E1917">
+            <wp:extent cx="847725" cy="990600"/>
             <wp:effectExtent l="0" t="0" r="9525" b="0"/>
-            <wp:docPr id="4" name="Picture 4"/>
+            <wp:docPr id="5" name="Picture 5"/>
             <wp:cNvGraphicFramePr>
               <a:graphicFrameLocks xmlns:a="http://schemas.openxmlformats.org/drawingml/2006/main" noChangeAspect="1"/>
             </wp:cNvGraphicFramePr>
@@ -1370,7 +1496,7 @@
                   <pic:spPr>
                     <a:xfrm>
                       <a:off x="0" y="0"/>
-                      <a:ext cx="828675" cy="990600"/>
+                      <a:ext cx="847725" cy="990600"/>
                     </a:xfrm>
                     <a:prstGeom prst="rect">
                       <a:avLst/>
@@ -1390,10 +1516,10 @@
       </w:r>
       <w:r>
         <w:drawing>
-          <wp:inline distT="0" distB="0" distL="0" distR="0" wp14:anchorId="18FC7055" wp14:editId="276E1917">
-            <wp:extent cx="847725" cy="990600"/>
-            <wp:effectExtent l="0" t="0" r="9525" b="0"/>
-            <wp:docPr id="5" name="Picture 5"/>
+          <wp:inline distT="0" distB="0" distL="0" distR="0" wp14:anchorId="2F09D344" wp14:editId="26FAAEFF">
+            <wp:extent cx="819150" cy="971550"/>
+            <wp:effectExtent l="0" t="0" r="0" b="0"/>
+            <wp:docPr id="6" name="Picture 6"/>
             <wp:cNvGraphicFramePr>
               <a:graphicFrameLocks xmlns:a="http://schemas.openxmlformats.org/drawingml/2006/main" noChangeAspect="1"/>
             </wp:cNvGraphicFramePr>
@@ -1413,49 +1539,6 @@
                   <pic:spPr>
                     <a:xfrm>
                       <a:off x="0" y="0"/>
-                      <a:ext cx="847725" cy="990600"/>
-                    </a:xfrm>
-                    <a:prstGeom prst="rect">
-                      <a:avLst/>
-                    </a:prstGeom>
-                  </pic:spPr>
-                </pic:pic>
-              </a:graphicData>
-            </a:graphic>
-          </wp:inline>
-        </w:drawing>
-      </w:r>
-      <w:r>
-        <w:rPr>
-          <w:color w:val="000000" w:themeColor="text1"/>
-        </w:rPr>
-        <w:tab/>
-      </w:r>
-      <w:r>
-        <w:drawing>
-          <wp:inline distT="0" distB="0" distL="0" distR="0" wp14:anchorId="2F09D344" wp14:editId="26FAAEFF">
-            <wp:extent cx="819150" cy="971550"/>
-            <wp:effectExtent l="0" t="0" r="0" b="0"/>
-            <wp:docPr id="6" name="Picture 6"/>
-            <wp:cNvGraphicFramePr>
-              <a:graphicFrameLocks xmlns:a="http://schemas.openxmlformats.org/drawingml/2006/main" noChangeAspect="1"/>
-            </wp:cNvGraphicFramePr>
-            <a:graphic xmlns:a="http://schemas.openxmlformats.org/drawingml/2006/main">
-              <a:graphicData uri="http://schemas.openxmlformats.org/drawingml/2006/picture">
-                <pic:pic xmlns:pic="http://schemas.openxmlformats.org/drawingml/2006/picture">
-                  <pic:nvPicPr>
-                    <pic:cNvPr id="0" name=""/>
-                    <pic:cNvPicPr/>
-                  </pic:nvPicPr>
-                  <pic:blipFill>
-                    <a:blip r:embed="rId9"/>
-                    <a:stretch>
-                      <a:fillRect/>
-                    </a:stretch>
-                  </pic:blipFill>
-                  <pic:spPr>
-                    <a:xfrm>
-                      <a:off x="0" y="0"/>
                       <a:ext cx="819150" cy="971550"/>
                     </a:xfrm>
                     <a:prstGeom prst="rect">
@@ -1482,21 +1565,44 @@
       </w:pPr>
       <w:r>
         <w:rPr>
-          <w:color w:val="000000" w:themeColor="text1"/>
-        </w:rPr>
-        <w:t>validateMoveForOtherPijuns</w:t>
-      </w:r>
-      <w:r>
-        <w:rPr>
-          <w:color w:val="000000" w:themeColor="text1"/>
-        </w:rPr>
-        <w:t>(x, y) –</w:t>
-      </w:r>
-      <w:r>
-        <w:rPr>
-          <w:color w:val="000000" w:themeColor="text1"/>
-        </w:rPr>
-        <w:tab/>
+          <w:b/>
+          <w:bCs/>
+          <w:color w:val="000000" w:themeColor="text1"/>
+        </w:rPr>
+        <w:t>validateMoveForOtherP</w:t>
+      </w:r>
+      <w:r>
+        <w:rPr>
+          <w:b/>
+          <w:bCs/>
+          <w:color w:val="000000" w:themeColor="text1"/>
+        </w:rPr>
+        <w:t>awns</w:t>
+      </w:r>
+      <w:r>
+        <w:rPr>
+          <w:b/>
+          <w:bCs/>
+          <w:color w:val="000000" w:themeColor="text1"/>
+        </w:rPr>
+        <w:t>(x, y)</w:t>
+      </w:r>
+      <w:r>
+        <w:rPr>
+          <w:color w:val="000000" w:themeColor="text1"/>
+        </w:rPr>
+        <w:t xml:space="preserve"> –</w:t>
+      </w:r>
+      <w:r>
+        <w:rPr>
+          <w:color w:val="000000" w:themeColor="text1"/>
+        </w:rPr>
+        <w:t xml:space="preserve"> </w:t>
+      </w:r>
+      <w:r>
+        <w:rPr>
+          <w:color w:val="000000" w:themeColor="text1"/>
+        </w:rPr>
         <w:t>vr</w:t>
       </w:r>
       <w:r>
@@ -1512,56 +1618,215 @@
         <w:pStyle w:val="ListParagraph"/>
         <w:numPr>
           <w:ilvl w:val="0"/>
-          <w:numId w:val="2"/>
-        </w:numPr>
-        <w:rPr>
-          <w:color w:val="000000" w:themeColor="text1"/>
-        </w:rPr>
-      </w:pPr>
-      <w:r>
-        <w:rPr>
-          <w:color w:val="000000" w:themeColor="text1"/>
-        </w:rPr>
-        <w:t>isWinner</w:t>
-      </w:r>
-      <w:r>
-        <w:rPr>
-          <w:color w:val="000000" w:themeColor="text1"/>
-        </w:rPr>
-        <w:t xml:space="preserve">() – </w:t>
-      </w:r>
-      <w:r>
-        <w:rPr>
-          <w:color w:val="000000" w:themeColor="text1"/>
-        </w:rPr>
-        <w:t>proverava da li je naš pijun došao do protivničke startne pozicije.</w:t>
-      </w:r>
-    </w:p>
-    <w:p>
-      <w:pPr>
-        <w:pStyle w:val="ListParagraph"/>
-        <w:numPr>
-          <w:ilvl w:val="0"/>
-          <w:numId w:val="2"/>
-        </w:numPr>
-        <w:rPr>
-          <w:color w:val="000000" w:themeColor="text1"/>
-        </w:rPr>
-      </w:pPr>
-      <w:r>
-        <w:rPr>
-          <w:color w:val="000000" w:themeColor="text1"/>
-        </w:rPr>
-        <w:t>play</w:t>
-      </w:r>
-      <w:r>
-        <w:rPr>
-          <w:color w:val="000000" w:themeColor="text1"/>
-        </w:rPr>
-        <w:t xml:space="preserve">() – </w:t>
-      </w:r>
-      <w:bookmarkStart w:id="0" w:name="_GoBack"/>
-      <w:bookmarkEnd w:id="0"/>
+          <w:numId w:val="1"/>
+        </w:numPr>
+        <w:rPr>
+          <w:color w:val="000000" w:themeColor="text1"/>
+        </w:rPr>
+      </w:pPr>
+      <w:r>
+        <w:rPr>
+          <w:b/>
+          <w:bCs/>
+          <w:color w:val="000000" w:themeColor="text1"/>
+        </w:rPr>
+        <w:t>Player.py</w:t>
+      </w:r>
+      <w:r>
+        <w:rPr>
+          <w:color w:val="000000" w:themeColor="text1"/>
+        </w:rPr>
+        <w:t xml:space="preserve"> – Klasa predstavlja igra</w:t>
+      </w:r>
+      <w:r>
+        <w:rPr>
+          <w:color w:val="000000" w:themeColor="text1"/>
+          <w:lang w:val="sr-Latn-RS"/>
+        </w:rPr>
+        <w:t xml:space="preserve">ča </w:t>
+      </w:r>
+      <w:r>
+        <w:rPr>
+          <w:color w:val="000000" w:themeColor="text1"/>
+        </w:rPr>
+        <w:t xml:space="preserve">(X ili O). </w:t>
+      </w:r>
+      <w:r>
+        <w:rPr>
+          <w:color w:val="000000" w:themeColor="text1"/>
+          <w:lang w:val="sr-Latn-RS"/>
+        </w:rPr>
+        <w:t xml:space="preserve">Sadrži atribut </w:t>
+      </w:r>
+      <w:r>
+        <w:rPr>
+          <w:i/>
+          <w:color w:val="000000" w:themeColor="text1"/>
+          <w:lang w:val="sr-Latn-RS"/>
+        </w:rPr>
+        <w:t>type</w:t>
+      </w:r>
+      <w:r>
+        <w:rPr>
+          <w:color w:val="000000" w:themeColor="text1"/>
+          <w:lang w:val="sr-Latn-RS"/>
+        </w:rPr>
+        <w:t xml:space="preserve"> koji predstavlja tip (X ili O). Takođe, sadrži listu pijuna</w:t>
+      </w:r>
+      <w:r>
+        <w:rPr>
+          <w:color w:val="000000" w:themeColor="text1"/>
+        </w:rPr>
+        <w:t>.</w:t>
+      </w:r>
+    </w:p>
+    <w:p>
+      <w:pPr>
+        <w:pStyle w:val="ListParagraph"/>
+        <w:ind w:left="360"/>
+        <w:rPr>
+          <w:color w:val="000000" w:themeColor="text1"/>
+        </w:rPr>
+      </w:pPr>
+      <w:r>
+        <w:rPr>
+          <w:color w:val="000000" w:themeColor="text1"/>
+        </w:rPr>
+        <w:t xml:space="preserve">Funkcije: </w:t>
+      </w:r>
+    </w:p>
+    <w:p>
+      <w:pPr>
+        <w:pStyle w:val="ListParagraph"/>
+        <w:numPr>
+          <w:ilvl w:val="1"/>
+          <w:numId w:val="1"/>
+        </w:numPr>
+        <w:rPr>
+          <w:color w:val="000000" w:themeColor="text1"/>
+        </w:rPr>
+      </w:pPr>
+      <w:r>
+        <w:rPr>
+          <w:color w:val="000000" w:themeColor="text1"/>
+        </w:rPr>
+        <w:t>createPawn</w:t>
+      </w:r>
+      <w:r>
+        <w:rPr>
+          <w:color w:val="000000" w:themeColor="text1"/>
+        </w:rPr>
+        <w:t>(</w:t>
+      </w:r>
+      <w:r>
+        <w:rPr>
+          <w:color w:val="000000" w:themeColor="text1"/>
+        </w:rPr>
+        <w:t>i</w:t>
+      </w:r>
+      <w:r>
+        <w:rPr>
+          <w:color w:val="000000" w:themeColor="text1"/>
+        </w:rPr>
+        <w:t>, j</w:t>
+      </w:r>
+      <w:r>
+        <w:rPr>
+          <w:color w:val="000000" w:themeColor="text1"/>
+        </w:rPr>
+        <w:t>) – kreira novog pijuna za datog igra</w:t>
+      </w:r>
+      <w:r>
+        <w:rPr>
+          <w:color w:val="000000" w:themeColor="text1"/>
+          <w:lang w:val="sr-Latn-RS"/>
+        </w:rPr>
+        <w:t>ča na zadatim pozicijama</w:t>
+      </w:r>
+    </w:p>
+    <w:p>
+      <w:pPr>
+        <w:pStyle w:val="ListParagraph"/>
+        <w:numPr>
+          <w:ilvl w:val="1"/>
+          <w:numId w:val="1"/>
+        </w:numPr>
+        <w:rPr>
+          <w:color w:val="000000" w:themeColor="text1"/>
+        </w:rPr>
+      </w:pPr>
+      <w:r>
+        <w:rPr>
+          <w:color w:val="000000" w:themeColor="text1"/>
+        </w:rPr>
+        <w:t>isWinner() – proverava da li je naš pijun došao do protivničke startne pozicije.</w:t>
+      </w:r>
+    </w:p>
+    <w:p>
+      <w:pPr>
+        <w:pStyle w:val="ListParagraph"/>
+        <w:numPr>
+          <w:ilvl w:val="1"/>
+          <w:numId w:val="1"/>
+        </w:numPr>
+        <w:rPr>
+          <w:color w:val="000000" w:themeColor="text1"/>
+        </w:rPr>
+      </w:pPr>
+      <w:r>
+        <w:rPr>
+          <w:color w:val="000000" w:themeColor="text1"/>
+        </w:rPr>
+        <w:t>choosePawn</w:t>
+      </w:r>
+      <w:r>
+        <w:rPr>
+          <w:color w:val="000000" w:themeColor="text1"/>
+        </w:rPr>
+        <w:t>() – zahteva unos rednog broja pijuna igra</w:t>
+      </w:r>
+      <w:r>
+        <w:rPr>
+          <w:color w:val="000000" w:themeColor="text1"/>
+          <w:lang w:val="sr-Latn-RS"/>
+        </w:rPr>
+        <w:t>ča.</w:t>
+      </w:r>
+    </w:p>
+    <w:p>
+      <w:pPr>
+        <w:pStyle w:val="ListParagraph"/>
+        <w:numPr>
+          <w:ilvl w:val="1"/>
+          <w:numId w:val="1"/>
+        </w:numPr>
+        <w:rPr>
+          <w:color w:val="000000" w:themeColor="text1"/>
+        </w:rPr>
+      </w:pPr>
+      <w:r>
+        <w:rPr>
+          <w:b/>
+          <w:bCs/>
+          <w:color w:val="000000" w:themeColor="text1"/>
+        </w:rPr>
+        <w:t>play()</w:t>
+      </w:r>
+      <w:r>
+        <w:rPr>
+          <w:color w:val="000000" w:themeColor="text1"/>
+        </w:rPr>
+        <w:t xml:space="preserve"> – odigrava potez jednog igrača. Prvo zahteva unos rednog broja pijuna, zatim unos nove pozicije, nakon toga, ukoliko igrač ima preostale zidove, zahteva unos pozicije zida, kao i izbor boje zida.</w:t>
+      </w:r>
+    </w:p>
+    <w:p>
+      <w:pPr>
+        <w:pStyle w:val="ListParagraph"/>
+        <w:ind w:left="360"/>
+        <w:rPr>
+          <w:color w:val="000000" w:themeColor="text1"/>
+        </w:rPr>
+      </w:pPr>
     </w:p>
     <w:sectPr>
       <w:pgSz w:w="12240" w:h="15840"/>
@@ -1574,8 +1839,8 @@
 </file>
 
 <file path=word/numbering.xml><?xml version="1.0" encoding="utf-8"?>
-<w:numbering xmlns:wpc="http://schemas.microsoft.com/office/word/2010/wordprocessingCanvas" xmlns:mc="http://schemas.openxmlformats.org/markup-compatibility/2006" xmlns:o="urn:schemas-microsoft-com:office:office" xmlns:r="http://schemas.openxmlformats.org/officeDocument/2006/relationships" xmlns:m="http://schemas.openxmlformats.org/officeDocument/2006/math" xmlns:v="urn:schemas-microsoft-com:vml" xmlns:wp14="http://schemas.microsoft.com/office/word/2010/wordprocessingDrawing" xmlns:wp="http://schemas.openxmlformats.org/drawingml/2006/wordprocessingDrawing" xmlns:w10="urn:schemas-microsoft-com:office:word" xmlns:w="http://schemas.openxmlformats.org/wordprocessingml/2006/main" xmlns:w14="http://schemas.microsoft.com/office/word/2010/wordml" xmlns:wpg="http://schemas.microsoft.com/office/word/2010/wordprocessingGroup" xmlns:wpi="http://schemas.microsoft.com/office/word/2010/wordprocessingInk" xmlns:wne="http://schemas.microsoft.com/office/word/2006/wordml" xmlns:wps="http://schemas.microsoft.com/office/word/2010/wordprocessingShape" mc:Ignorable="w14 wp14">
-  <w:abstractNum w:abstractNumId="0">
+<w:numbering xmlns:wpc="http://schemas.microsoft.com/office/word/2010/wordprocessingCanvas" xmlns:cx="http://schemas.microsoft.com/office/drawing/2014/chartex" xmlns:cx1="http://schemas.microsoft.com/office/drawing/2015/9/8/chartex" xmlns:cx2="http://schemas.microsoft.com/office/drawing/2015/10/21/chartex" xmlns:cx3="http://schemas.microsoft.com/office/drawing/2016/5/9/chartex" xmlns:cx4="http://schemas.microsoft.com/office/drawing/2016/5/10/chartex" xmlns:cx5="http://schemas.microsoft.com/office/drawing/2016/5/11/chartex" xmlns:cx6="http://schemas.microsoft.com/office/drawing/2016/5/12/chartex" xmlns:cx7="http://schemas.microsoft.com/office/drawing/2016/5/13/chartex" xmlns:cx8="http://schemas.microsoft.com/office/drawing/2016/5/14/chartex" xmlns:mc="http://schemas.openxmlformats.org/markup-compatibility/2006" xmlns:aink="http://schemas.microsoft.com/office/drawing/2016/ink" xmlns:am3d="http://schemas.microsoft.com/office/drawing/2017/model3d" xmlns:o="urn:schemas-microsoft-com:office:office" xmlns:r="http://schemas.openxmlformats.org/officeDocument/2006/relationships" xmlns:m="http://schemas.openxmlformats.org/officeDocument/2006/math" xmlns:v="urn:schemas-microsoft-com:vml" xmlns:wp14="http://schemas.microsoft.com/office/word/2010/wordprocessingDrawing" xmlns:wp="http://schemas.openxmlformats.org/drawingml/2006/wordprocessingDrawing" xmlns:w10="urn:schemas-microsoft-com:office:word" xmlns:w="http://schemas.openxmlformats.org/wordprocessingml/2006/main" xmlns:w14="http://schemas.microsoft.com/office/word/2010/wordml" xmlns:w15="http://schemas.microsoft.com/office/word/2012/wordml" xmlns:w16cex="http://schemas.microsoft.com/office/word/2018/wordml/cex" xmlns:w16cid="http://schemas.microsoft.com/office/word/2016/wordml/cid" xmlns:w16="http://schemas.microsoft.com/office/word/2018/wordml" xmlns:w16sdtdh="http://schemas.microsoft.com/office/word/2020/wordml/sdtdatahash" xmlns:w16se="http://schemas.microsoft.com/office/word/2015/wordml/symex" xmlns:wpg="http://schemas.microsoft.com/office/word/2010/wordprocessingGroup" xmlns:wpi="http://schemas.microsoft.com/office/word/2010/wordprocessingInk" xmlns:wne="http://schemas.microsoft.com/office/word/2006/wordml" xmlns:wps="http://schemas.microsoft.com/office/word/2010/wordprocessingShape" mc:Ignorable="w14 w15 w16se w16cid w16 w16cex w16sdtdh wp14">
+  <w:abstractNum w:abstractNumId="0" w15:restartNumberingAfterBreak="0">
     <w:nsid w:val="2EE55597"/>
     <w:multiLevelType w:val="hybridMultilevel"/>
     <w:tmpl w:val="D9843BAA"/>
@@ -1688,7 +1953,7 @@
       </w:rPr>
     </w:lvl>
   </w:abstractNum>
-  <w:abstractNum w:abstractNumId="1">
+  <w:abstractNum w:abstractNumId="1" w15:restartNumberingAfterBreak="0">
     <w:nsid w:val="69E368DC"/>
     <w:multiLevelType w:val="hybridMultilevel"/>
     <w:tmpl w:val="9C3C2DB2"/>
@@ -1801,7 +2066,7 @@
       </w:rPr>
     </w:lvl>
   </w:abstractNum>
-  <w:abstractNum w:abstractNumId="2">
+  <w:abstractNum w:abstractNumId="2" w15:restartNumberingAfterBreak="0">
     <w:nsid w:val="7F757A1B"/>
     <w:multiLevelType w:val="hybridMultilevel"/>
     <w:tmpl w:val="CF1C07E0"/>
@@ -1904,7 +2169,7 @@
 </file>
 
 <file path=word/styles.xml><?xml version="1.0" encoding="utf-8"?>
-<w:styles xmlns:mc="http://schemas.openxmlformats.org/markup-compatibility/2006" xmlns:r="http://schemas.openxmlformats.org/officeDocument/2006/relationships" xmlns:w="http://schemas.openxmlformats.org/wordprocessingml/2006/main" xmlns:w14="http://schemas.microsoft.com/office/word/2010/wordml" mc:Ignorable="w14">
+<w:styles xmlns:mc="http://schemas.openxmlformats.org/markup-compatibility/2006" xmlns:r="http://schemas.openxmlformats.org/officeDocument/2006/relationships" xmlns:w="http://schemas.openxmlformats.org/wordprocessingml/2006/main" xmlns:w14="http://schemas.microsoft.com/office/word/2010/wordml" xmlns:w15="http://schemas.microsoft.com/office/word/2012/wordml" xmlns:w16cex="http://schemas.microsoft.com/office/word/2018/wordml/cex" xmlns:w16cid="http://schemas.microsoft.com/office/word/2016/wordml/cid" xmlns:w16="http://schemas.microsoft.com/office/word/2018/wordml" xmlns:w16sdtdh="http://schemas.microsoft.com/office/word/2020/wordml/sdtdatahash" xmlns:w16se="http://schemas.microsoft.com/office/word/2015/wordml/symex" mc:Ignorable="w14 w15 w16se w16cid w16 w16cex w16sdtdh">
   <w:docDefaults>
     <w:rPrDefault>
       <w:rPr>
@@ -1920,379 +2185,383 @@
       </w:pPr>
     </w:pPrDefault>
   </w:docDefaults>
-  <w:latentStyles w:defLockedState="0" w:defUIPriority="99" w:defSemiHidden="1" w:defUnhideWhenUsed="1" w:defQFormat="0" w:count="267">
-    <w:lsdException w:name="Normal" w:semiHidden="0" w:uiPriority="0" w:unhideWhenUsed="0" w:qFormat="1"/>
-    <w:lsdException w:name="heading 1" w:semiHidden="0" w:uiPriority="9" w:unhideWhenUsed="0" w:qFormat="1"/>
-    <w:lsdException w:name="heading 2" w:uiPriority="9" w:qFormat="1"/>
-    <w:lsdException w:name="heading 3" w:uiPriority="9" w:qFormat="1"/>
-    <w:lsdException w:name="heading 4" w:uiPriority="9" w:qFormat="1"/>
-    <w:lsdException w:name="heading 5" w:uiPriority="9" w:qFormat="1"/>
-    <w:lsdException w:name="heading 6" w:uiPriority="9" w:qFormat="1"/>
-    <w:lsdException w:name="heading 7" w:uiPriority="9" w:qFormat="1"/>
-    <w:lsdException w:name="heading 8" w:uiPriority="9" w:qFormat="1"/>
-    <w:lsdException w:name="heading 9" w:uiPriority="9" w:qFormat="1"/>
-    <w:lsdException w:name="toc 1" w:uiPriority="39"/>
-    <w:lsdException w:name="toc 2" w:uiPriority="39"/>
-    <w:lsdException w:name="toc 3" w:uiPriority="39"/>
-    <w:lsdException w:name="toc 4" w:uiPriority="39"/>
-    <w:lsdException w:name="toc 5" w:uiPriority="39"/>
-    <w:lsdException w:name="toc 6" w:uiPriority="39"/>
-    <w:lsdException w:name="toc 7" w:uiPriority="39"/>
-    <w:lsdException w:name="toc 8" w:uiPriority="39"/>
-    <w:lsdException w:name="toc 9" w:uiPriority="39"/>
-    <w:lsdException w:name="caption" w:uiPriority="35" w:qFormat="1"/>
-    <w:lsdException w:name="Title" w:semiHidden="0" w:uiPriority="10" w:unhideWhenUsed="0" w:qFormat="1"/>
-    <w:lsdException w:name="Default Paragraph Font" w:uiPriority="1"/>
-    <w:lsdException w:name="Subtitle" w:semiHidden="0" w:uiPriority="11" w:unhideWhenUsed="0" w:qFormat="1"/>
-    <w:lsdException w:name="Strong" w:semiHidden="0" w:uiPriority="22" w:unhideWhenUsed="0" w:qFormat="1"/>
-    <w:lsdException w:name="Emphasis" w:semiHidden="0" w:uiPriority="20" w:unhideWhenUsed="0" w:qFormat="1"/>
-    <w:lsdException w:name="Table Grid" w:semiHidden="0" w:uiPriority="39" w:unhideWhenUsed="0"/>
-    <w:lsdException w:name="Placeholder Text" w:unhideWhenUsed="0"/>
-    <w:lsdException w:name="No Spacing" w:semiHidden="0" w:uiPriority="1" w:unhideWhenUsed="0" w:qFormat="1"/>
-    <w:lsdException w:name="Light Shading" w:semiHidden="0" w:uiPriority="60" w:unhideWhenUsed="0"/>
-    <w:lsdException w:name="Light List" w:semiHidden="0" w:uiPriority="61" w:unhideWhenUsed="0"/>
-    <w:lsdException w:name="Light Grid" w:semiHidden="0" w:uiPriority="62" w:unhideWhenUsed="0"/>
-    <w:lsdException w:name="Medium Shading 1" w:semiHidden="0" w:uiPriority="63" w:unhideWhenUsed="0"/>
-    <w:lsdException w:name="Medium Shading 2" w:semiHidden="0" w:uiPriority="64" w:unhideWhenUsed="0"/>
-    <w:lsdException w:name="Medium List 1" w:semiHidden="0" w:uiPriority="65" w:unhideWhenUsed="0"/>
-    <w:lsdException w:name="Medium List 2" w:semiHidden="0" w:uiPriority="66" w:unhideWhenUsed="0"/>
-    <w:lsdException w:name="Medium Grid 1" w:semiHidden="0" w:uiPriority="67" w:unhideWhenUsed="0"/>
-    <w:lsdException w:name="Medium Grid 2" w:semiHidden="0" w:uiPriority="68" w:unhideWhenUsed="0"/>
-    <w:lsdException w:name="Medium Grid 3" w:semiHidden="0" w:uiPriority="69" w:unhideWhenUsed="0"/>
-    <w:lsdException w:name="Dark List" w:semiHidden="0" w:uiPriority="70" w:unhideWhenUsed="0"/>
-    <w:lsdException w:name="Colorful Shading" w:semiHidden="0" w:uiPriority="71" w:unhideWhenUsed="0"/>
-    <w:lsdException w:name="Colorful List" w:semiHidden="0" w:uiPriority="72" w:unhideWhenUsed="0"/>
-    <w:lsdException w:name="Colorful Grid" w:semiHidden="0" w:uiPriority="73" w:unhideWhenUsed="0"/>
-    <w:lsdException w:name="Light Shading Accent 1" w:semiHidden="0" w:uiPriority="60" w:unhideWhenUsed="0"/>
-    <w:lsdException w:name="Light List Accent 1" w:semiHidden="0" w:uiPriority="61" w:unhideWhenUsed="0"/>
-    <w:lsdException w:name="Light Grid Accent 1" w:semiHidden="0" w:uiPriority="62" w:unhideWhenUsed="0"/>
-    <w:lsdException w:name="Medium Shading 1 Accent 1" w:semiHidden="0" w:uiPriority="63" w:unhideWhenUsed="0"/>
-    <w:lsdException w:name="Medium Shading 2 Accent 1" w:semiHidden="0" w:uiPriority="64" w:unhideWhenUsed="0"/>
-    <w:lsdException w:name="Medium List 1 Accent 1" w:semiHidden="0" w:uiPriority="65" w:unhideWhenUsed="0"/>
-    <w:lsdException w:name="Revision" w:unhideWhenUsed="0"/>
-    <w:lsdException w:name="List Paragraph" w:semiHidden="0" w:uiPriority="34" w:unhideWhenUsed="0" w:qFormat="1"/>
-    <w:lsdException w:name="Quote" w:semiHidden="0" w:uiPriority="29" w:unhideWhenUsed="0" w:qFormat="1"/>
-    <w:lsdException w:name="Intense Quote" w:semiHidden="0" w:uiPriority="30" w:unhideWhenUsed="0" w:qFormat="1"/>
-    <w:lsdException w:name="Medium List 2 Accent 1" w:semiHidden="0" w:uiPriority="66" w:unhideWhenUsed="0"/>
-    <w:lsdException w:name="Medium Grid 1 Accent 1" w:semiHidden="0" w:uiPriority="67" w:unhideWhenUsed="0"/>
-    <w:lsdException w:name="Medium Grid 2 Accent 1" w:semiHidden="0" w:uiPriority="68" w:unhideWhenUsed="0"/>
-    <w:lsdException w:name="Medium Grid 3 Accent 1" w:semiHidden="0" w:uiPriority="69" w:unhideWhenUsed="0"/>
-    <w:lsdException w:name="Dark List Accent 1" w:semiHidden="0" w:uiPriority="70" w:unhideWhenUsed="0"/>
-    <w:lsdException w:name="Colorful Shading Accent 1" w:semiHidden="0" w:uiPriority="71" w:unhideWhenUsed="0"/>
-    <w:lsdException w:name="Colorful List Accent 1" w:semiHidden="0" w:uiPriority="72" w:unhideWhenUsed="0"/>
-    <w:lsdException w:name="Colorful Grid Accent 1" w:semiHidden="0" w:uiPriority="73" w:unhideWhenUsed="0"/>
-    <w:lsdException w:name="Light Shading Accent 2" w:semiHidden="0" w:uiPriority="60" w:unhideWhenUsed="0"/>
-    <w:lsdException w:name="Light List Accent 2" w:semiHidden="0" w:uiPriority="61" w:unhideWhenUsed="0"/>
-    <w:lsdException w:name="Light Grid Accent 2" w:semiHidden="0" w:uiPriority="62" w:unhideWhenUsed="0"/>
-    <w:lsdException w:name="Medium Shading 1 Accent 2" w:semiHidden="0" w:uiPriority="63" w:unhideWhenUsed="0"/>
-    <w:lsdException w:name="Medium Shading 2 Accent 2" w:semiHidden="0" w:uiPriority="64" w:unhideWhenUsed="0"/>
-    <w:lsdException w:name="Medium List 1 Accent 2" w:semiHidden="0" w:uiPriority="65" w:unhideWhenUsed="0"/>
-    <w:lsdException w:name="Medium List 2 Accent 2" w:semiHidden="0" w:uiPriority="66" w:unhideWhenUsed="0"/>
-    <w:lsdException w:name="Medium Grid 1 Accent 2" w:semiHidden="0" w:uiPriority="67" w:unhideWhenUsed="0"/>
-    <w:lsdException w:name="Medium Grid 2 Accent 2" w:semiHidden="0" w:uiPriority="68" w:unhideWhenUsed="0"/>
-    <w:lsdException w:name="Medium Grid 3 Accent 2" w:semiHidden="0" w:uiPriority="69" w:unhideWhenUsed="0"/>
-    <w:lsdException w:name="Dark List Accent 2" w:semiHidden="0" w:uiPriority="70" w:unhideWhenUsed="0"/>
-    <w:lsdException w:name="Colorful Shading Accent 2" w:semiHidden="0" w:uiPriority="71" w:unhideWhenUsed="0"/>
-    <w:lsdException w:name="Colorful List Accent 2" w:semiHidden="0" w:uiPriority="72" w:unhideWhenUsed="0"/>
-    <w:lsdException w:name="Colorful Grid Accent 2" w:semiHidden="0" w:uiPriority="73" w:unhideWhenUsed="0"/>
-    <w:lsdException w:name="Light Shading Accent 3" w:semiHidden="0" w:uiPriority="60" w:unhideWhenUsed="0"/>
-    <w:lsdException w:name="Light List Accent 3" w:semiHidden="0" w:uiPriority="61" w:unhideWhenUsed="0"/>
-    <w:lsdException w:name="Light Grid Accent 3" w:semiHidden="0" w:uiPriority="62" w:unhideWhenUsed="0"/>
-    <w:lsdException w:name="Medium Shading 1 Accent 3" w:semiHidden="0" w:uiPriority="63" w:unhideWhenUsed="0"/>
-    <w:lsdException w:name="Medium Shading 2 Accent 3" w:semiHidden="0" w:uiPriority="64" w:unhideWhenUsed="0"/>
-    <w:lsdException w:name="Medium List 1 Accent 3" w:semiHidden="0" w:uiPriority="65" w:unhideWhenUsed="0"/>
-    <w:lsdException w:name="Medium List 2 Accent 3" w:semiHidden="0" w:uiPriority="66" w:unhideWhenUsed="0"/>
-    <w:lsdException w:name="Medium Grid 1 Accent 3" w:semiHidden="0" w:uiPriority="67" w:unhideWhenUsed="0"/>
-    <w:lsdException w:name="Medium Grid 2 Accent 3" w:semiHidden="0" w:uiPriority="68" w:unhideWhenUsed="0"/>
-    <w:lsdException w:name="Medium Grid 3 Accent 3" w:semiHidden="0" w:uiPriority="69" w:unhideWhenUsed="0"/>
-    <w:lsdException w:name="Dark List Accent 3" w:semiHidden="0" w:uiPriority="70" w:unhideWhenUsed="0"/>
-    <w:lsdException w:name="Colorful Shading Accent 3" w:semiHidden="0" w:uiPriority="71" w:unhideWhenUsed="0"/>
-    <w:lsdException w:name="Colorful List Accent 3" w:semiHidden="0" w:uiPriority="72" w:unhideWhenUsed="0"/>
-    <w:lsdException w:name="Colorful Grid Accent 3" w:semiHidden="0" w:uiPriority="73" w:unhideWhenUsed="0"/>
-    <w:lsdException w:name="Light Shading Accent 4" w:semiHidden="0" w:uiPriority="60" w:unhideWhenUsed="0"/>
-    <w:lsdException w:name="Light List Accent 4" w:semiHidden="0" w:uiPriority="61" w:unhideWhenUsed="0"/>
-    <w:lsdException w:name="Light Grid Accent 4" w:semiHidden="0" w:uiPriority="62" w:unhideWhenUsed="0"/>
-    <w:lsdException w:name="Medium Shading 1 Accent 4" w:semiHidden="0" w:uiPriority="63" w:unhideWhenUsed="0"/>
-    <w:lsdException w:name="Medium Shading 2 Accent 4" w:semiHidden="0" w:uiPriority="64" w:unhideWhenUsed="0"/>
-    <w:lsdException w:name="Medium List 1 Accent 4" w:semiHidden="0" w:uiPriority="65" w:unhideWhenUsed="0"/>
-    <w:lsdException w:name="Medium List 2 Accent 4" w:semiHidden="0" w:uiPriority="66" w:unhideWhenUsed="0"/>
-    <w:lsdException w:name="Medium Grid 1 Accent 4" w:semiHidden="0" w:uiPriority="67" w:unhideWhenUsed="0"/>
-    <w:lsdException w:name="Medium Grid 2 Accent 4" w:semiHidden="0" w:uiPriority="68" w:unhideWhenUsed="0"/>
-    <w:lsdException w:name="Medium Grid 3 Accent 4" w:semiHidden="0" w:uiPriority="69" w:unhideWhenUsed="0"/>
-    <w:lsdException w:name="Dark List Accent 4" w:semiHidden="0" w:uiPriority="70" w:unhideWhenUsed="0"/>
-    <w:lsdException w:name="Colorful Shading Accent 4" w:semiHidden="0" w:uiPriority="71" w:unhideWhenUsed="0"/>
-    <w:lsdException w:name="Colorful List Accent 4" w:semiHidden="0" w:uiPriority="72" w:unhideWhenUsed="0"/>
-    <w:lsdException w:name="Colorful Grid Accent 4" w:semiHidden="0" w:uiPriority="73" w:unhideWhenUsed="0"/>
-    <w:lsdException w:name="Light Shading Accent 5" w:semiHidden="0" w:uiPriority="60" w:unhideWhenUsed="0"/>
-    <w:lsdException w:name="Light List Accent 5" w:semiHidden="0" w:uiPriority="61" w:unhideWhenUsed="0"/>
-    <w:lsdException w:name="Light Grid Accent 5" w:semiHidden="0" w:uiPriority="62" w:unhideWhenUsed="0"/>
-    <w:lsdException w:name="Medium Shading 1 Accent 5" w:semiHidden="0" w:uiPriority="63" w:unhideWhenUsed="0"/>
-    <w:lsdException w:name="Medium Shading 2 Accent 5" w:semiHidden="0" w:uiPriority="64" w:unhideWhenUsed="0"/>
-    <w:lsdException w:name="Medium List 1 Accent 5" w:semiHidden="0" w:uiPriority="65" w:unhideWhenUsed="0"/>
-    <w:lsdException w:name="Medium List 2 Accent 5" w:semiHidden="0" w:uiPriority="66" w:unhideWhenUsed="0"/>
-    <w:lsdException w:name="Medium Grid 1 Accent 5" w:semiHidden="0" w:uiPriority="67" w:unhideWhenUsed="0"/>
-    <w:lsdException w:name="Medium Grid 2 Accent 5" w:semiHidden="0" w:uiPriority="68" w:unhideWhenUsed="0"/>
-    <w:lsdException w:name="Medium Grid 3 Accent 5" w:semiHidden="0" w:uiPriority="69" w:unhideWhenUsed="0"/>
-    <w:lsdException w:name="Dark List Accent 5" w:semiHidden="0" w:uiPriority="70" w:unhideWhenUsed="0"/>
-    <w:lsdException w:name="Colorful Shading Accent 5" w:semiHidden="0" w:uiPriority="71" w:unhideWhenUsed="0"/>
-    <w:lsdException w:name="Colorful List Accent 5" w:semiHidden="0" w:uiPriority="72" w:unhideWhenUsed="0"/>
-    <w:lsdException w:name="Colorful Grid Accent 5" w:semiHidden="0" w:uiPriority="73" w:unhideWhenUsed="0"/>
-    <w:lsdException w:name="Light Shading Accent 6" w:semiHidden="0" w:uiPriority="60" w:unhideWhenUsed="0"/>
-    <w:lsdException w:name="Light List Accent 6" w:semiHidden="0" w:uiPriority="61" w:unhideWhenUsed="0"/>
-    <w:lsdException w:name="Light Grid Accent 6" w:semiHidden="0" w:uiPriority="62" w:unhideWhenUsed="0"/>
-    <w:lsdException w:name="Medium Shading 1 Accent 6" w:semiHidden="0" w:uiPriority="63" w:unhideWhenUsed="0"/>
-    <w:lsdException w:name="Medium Shading 2 Accent 6" w:semiHidden="0" w:uiPriority="64" w:unhideWhenUsed="0"/>
-    <w:lsdException w:name="Medium List 1 Accent 6" w:semiHidden="0" w:uiPriority="65" w:unhideWhenUsed="0"/>
-    <w:lsdException w:name="Medium List 2 Accent 6" w:semiHidden="0" w:uiPriority="66" w:unhideWhenUsed="0"/>
-    <w:lsdException w:name="Medium Grid 1 Accent 6" w:semiHidden="0" w:uiPriority="67" w:unhideWhenUsed="0"/>
-    <w:lsdException w:name="Medium Grid 2 Accent 6" w:semiHidden="0" w:uiPriority="68" w:unhideWhenUsed="0"/>
-    <w:lsdException w:name="Medium Grid 3 Accent 6" w:semiHidden="0" w:uiPriority="69" w:unhideWhenUsed="0"/>
-    <w:lsdException w:name="Dark List Accent 6" w:semiHidden="0" w:uiPriority="70" w:unhideWhenUsed="0"/>
-    <w:lsdException w:name="Colorful Shading Accent 6" w:semiHidden="0" w:uiPriority="71" w:unhideWhenUsed="0"/>
-    <w:lsdException w:name="Colorful List Accent 6" w:semiHidden="0" w:uiPriority="72" w:unhideWhenUsed="0"/>
-    <w:lsdException w:name="Colorful Grid Accent 6" w:semiHidden="0" w:uiPriority="73" w:unhideWhenUsed="0"/>
-    <w:lsdException w:name="Subtle Emphasis" w:semiHidden="0" w:uiPriority="19" w:unhideWhenUsed="0" w:qFormat="1"/>
-    <w:lsdException w:name="Intense Emphasis" w:semiHidden="0" w:uiPriority="21" w:unhideWhenUsed="0" w:qFormat="1"/>
-    <w:lsdException w:name="Subtle Reference" w:semiHidden="0" w:uiPriority="31" w:unhideWhenUsed="0" w:qFormat="1"/>
-    <w:lsdException w:name="Intense Reference" w:semiHidden="0" w:uiPriority="32" w:unhideWhenUsed="0" w:qFormat="1"/>
-    <w:lsdException w:name="Book Title" w:semiHidden="0" w:uiPriority="33" w:unhideWhenUsed="0" w:qFormat="1"/>
-    <w:lsdException w:name="Bibliography" w:uiPriority="37"/>
-    <w:lsdException w:name="TOC Heading" w:uiPriority="39" w:qFormat="1"/>
-  </w:latentStyles>
-  <w:style w:type="paragraph" w:default="1" w:styleId="Normal">
-    <w:name w:val="Normal"/>
-    <w:qFormat/>
-    <w:rPr>
-      <w:noProof/>
-    </w:rPr>
-  </w:style>
-  <w:style w:type="character" w:default="1" w:styleId="DefaultParagraphFont">
-    <w:name w:val="Default Paragraph Font"/>
-    <w:uiPriority w:val="1"/>
-    <w:semiHidden/>
-    <w:unhideWhenUsed/>
-  </w:style>
-  <w:style w:type="table" w:default="1" w:styleId="TableNormal">
-    <w:name w:val="Normal Table"/>
-    <w:uiPriority w:val="99"/>
-    <w:semiHidden/>
-    <w:unhideWhenUsed/>
-    <w:tblPr>
-      <w:tblInd w:w="0" w:type="dxa"/>
-      <w:tblCellMar>
-        <w:top w:w="0" w:type="dxa"/>
-        <w:left w:w="108" w:type="dxa"/>
-        <w:bottom w:w="0" w:type="dxa"/>
-        <w:right w:w="108" w:type="dxa"/>
-      </w:tblCellMar>
-    </w:tblPr>
-  </w:style>
-  <w:style w:type="numbering" w:default="1" w:styleId="NoList">
-    <w:name w:val="No List"/>
-    <w:uiPriority w:val="99"/>
-    <w:semiHidden/>
-    <w:unhideWhenUsed/>
-  </w:style>
-  <w:style w:type="paragraph" w:styleId="ListParagraph">
-    <w:name w:val="List Paragraph"/>
-    <w:basedOn w:val="Normal"/>
-    <w:uiPriority w:val="34"/>
-    <w:qFormat/>
-    <w:rsid w:val="00523A25"/>
-    <w:pPr>
-      <w:ind w:left="720"/>
-      <w:contextualSpacing/>
-    </w:pPr>
-  </w:style>
-  <w:style w:type="paragraph" w:styleId="BalloonText">
-    <w:name w:val="Balloon Text"/>
-    <w:basedOn w:val="Normal"/>
-    <w:link w:val="BalloonTextChar"/>
-    <w:uiPriority w:val="99"/>
-    <w:semiHidden/>
-    <w:unhideWhenUsed/>
-    <w:rsid w:val="00EC609A"/>
-    <w:pPr>
-      <w:spacing w:after="0" w:line="240" w:lineRule="auto"/>
-    </w:pPr>
-    <w:rPr>
-      <w:rFonts w:ascii="Tahoma" w:hAnsi="Tahoma" w:cs="Tahoma"/>
-      <w:sz w:val="16"/>
-      <w:szCs w:val="16"/>
-    </w:rPr>
-  </w:style>
-  <w:style w:type="character" w:customStyle="1" w:styleId="BalloonTextChar">
-    <w:name w:val="Balloon Text Char"/>
-    <w:basedOn w:val="DefaultParagraphFont"/>
-    <w:link w:val="BalloonText"/>
-    <w:uiPriority w:val="99"/>
-    <w:semiHidden/>
-    <w:rsid w:val="00EC609A"/>
-    <w:rPr>
-      <w:rFonts w:ascii="Tahoma" w:hAnsi="Tahoma" w:cs="Tahoma"/>
-      <w:noProof/>
-      <w:sz w:val="16"/>
-      <w:szCs w:val="16"/>
-    </w:rPr>
-  </w:style>
-</w:styles>
-</file>
-
-<file path=word/stylesWithEffects.xml><?xml version="1.0" encoding="utf-8"?>
-<w:styles xmlns:wpc="http://schemas.microsoft.com/office/word/2010/wordprocessingCanvas" xmlns:mc="http://schemas.openxmlformats.org/markup-compatibility/2006" xmlns:o="urn:schemas-microsoft-com:office:office" xmlns:r="http://schemas.openxmlformats.org/officeDocument/2006/relationships" xmlns:m="http://schemas.openxmlformats.org/officeDocument/2006/math" xmlns:v="urn:schemas-microsoft-com:vml" xmlns:wp14="http://schemas.microsoft.com/office/word/2010/wordprocessingDrawing" xmlns:wp="http://schemas.openxmlformats.org/drawingml/2006/wordprocessingDrawing" xmlns:w10="urn:schemas-microsoft-com:office:word" xmlns:w="http://schemas.openxmlformats.org/wordprocessingml/2006/main" xmlns:w14="http://schemas.microsoft.com/office/word/2010/wordml" xmlns:wpg="http://schemas.microsoft.com/office/word/2010/wordprocessingGroup" xmlns:wpi="http://schemas.microsoft.com/office/word/2010/wordprocessingInk" xmlns:wne="http://schemas.microsoft.com/office/word/2006/wordml" xmlns:wps="http://schemas.microsoft.com/office/word/2010/wordprocessingShape" mc:Ignorable="w14 wp14">
-  <w:docDefaults>
-    <w:rPrDefault>
-      <w:rPr>
-        <w:rFonts w:asciiTheme="minorHAnsi" w:eastAsiaTheme="minorHAnsi" w:hAnsiTheme="minorHAnsi" w:cstheme="minorBidi"/>
-        <w:sz w:val="22"/>
-        <w:szCs w:val="22"/>
-        <w:lang w:val="en-US" w:eastAsia="en-US" w:bidi="ar-SA"/>
-      </w:rPr>
-    </w:rPrDefault>
-    <w:pPrDefault>
-      <w:pPr>
-        <w:spacing w:after="160" w:line="259" w:lineRule="auto"/>
-      </w:pPr>
-    </w:pPrDefault>
-  </w:docDefaults>
-  <w:latentStyles w:defLockedState="0" w:defUIPriority="99" w:defSemiHidden="1" w:defUnhideWhenUsed="1" w:defQFormat="0" w:count="267">
-    <w:lsdException w:name="Normal" w:semiHidden="0" w:uiPriority="0" w:unhideWhenUsed="0" w:qFormat="1"/>
-    <w:lsdException w:name="heading 1" w:semiHidden="0" w:uiPriority="9" w:unhideWhenUsed="0" w:qFormat="1"/>
-    <w:lsdException w:name="heading 2" w:uiPriority="9" w:qFormat="1"/>
-    <w:lsdException w:name="heading 3" w:uiPriority="9" w:qFormat="1"/>
-    <w:lsdException w:name="heading 4" w:uiPriority="9" w:qFormat="1"/>
-    <w:lsdException w:name="heading 5" w:uiPriority="9" w:qFormat="1"/>
-    <w:lsdException w:name="heading 6" w:uiPriority="9" w:qFormat="1"/>
-    <w:lsdException w:name="heading 7" w:uiPriority="9" w:qFormat="1"/>
-    <w:lsdException w:name="heading 8" w:uiPriority="9" w:qFormat="1"/>
-    <w:lsdException w:name="heading 9" w:uiPriority="9" w:qFormat="1"/>
-    <w:lsdException w:name="toc 1" w:uiPriority="39"/>
-    <w:lsdException w:name="toc 2" w:uiPriority="39"/>
-    <w:lsdException w:name="toc 3" w:uiPriority="39"/>
-    <w:lsdException w:name="toc 4" w:uiPriority="39"/>
-    <w:lsdException w:name="toc 5" w:uiPriority="39"/>
-    <w:lsdException w:name="toc 6" w:uiPriority="39"/>
-    <w:lsdException w:name="toc 7" w:uiPriority="39"/>
-    <w:lsdException w:name="toc 8" w:uiPriority="39"/>
-    <w:lsdException w:name="toc 9" w:uiPriority="39"/>
-    <w:lsdException w:name="caption" w:uiPriority="35" w:qFormat="1"/>
-    <w:lsdException w:name="Title" w:semiHidden="0" w:uiPriority="10" w:unhideWhenUsed="0" w:qFormat="1"/>
-    <w:lsdException w:name="Default Paragraph Font" w:uiPriority="1"/>
-    <w:lsdException w:name="Subtitle" w:semiHidden="0" w:uiPriority="11" w:unhideWhenUsed="0" w:qFormat="1"/>
-    <w:lsdException w:name="Strong" w:semiHidden="0" w:uiPriority="22" w:unhideWhenUsed="0" w:qFormat="1"/>
-    <w:lsdException w:name="Emphasis" w:semiHidden="0" w:uiPriority="20" w:unhideWhenUsed="0" w:qFormat="1"/>
-    <w:lsdException w:name="Table Grid" w:semiHidden="0" w:uiPriority="39" w:unhideWhenUsed="0"/>
-    <w:lsdException w:name="Placeholder Text" w:unhideWhenUsed="0"/>
-    <w:lsdException w:name="No Spacing" w:semiHidden="0" w:uiPriority="1" w:unhideWhenUsed="0" w:qFormat="1"/>
-    <w:lsdException w:name="Light Shading" w:semiHidden="0" w:uiPriority="60" w:unhideWhenUsed="0"/>
-    <w:lsdException w:name="Light List" w:semiHidden="0" w:uiPriority="61" w:unhideWhenUsed="0"/>
-    <w:lsdException w:name="Light Grid" w:semiHidden="0" w:uiPriority="62" w:unhideWhenUsed="0"/>
-    <w:lsdException w:name="Medium Shading 1" w:semiHidden="0" w:uiPriority="63" w:unhideWhenUsed="0"/>
-    <w:lsdException w:name="Medium Shading 2" w:semiHidden="0" w:uiPriority="64" w:unhideWhenUsed="0"/>
-    <w:lsdException w:name="Medium List 1" w:semiHidden="0" w:uiPriority="65" w:unhideWhenUsed="0"/>
-    <w:lsdException w:name="Medium List 2" w:semiHidden="0" w:uiPriority="66" w:unhideWhenUsed="0"/>
-    <w:lsdException w:name="Medium Grid 1" w:semiHidden="0" w:uiPriority="67" w:unhideWhenUsed="0"/>
-    <w:lsdException w:name="Medium Grid 2" w:semiHidden="0" w:uiPriority="68" w:unhideWhenUsed="0"/>
-    <w:lsdException w:name="Medium Grid 3" w:semiHidden="0" w:uiPriority="69" w:unhideWhenUsed="0"/>
-    <w:lsdException w:name="Dark List" w:semiHidden="0" w:uiPriority="70" w:unhideWhenUsed="0"/>
-    <w:lsdException w:name="Colorful Shading" w:semiHidden="0" w:uiPriority="71" w:unhideWhenUsed="0"/>
-    <w:lsdException w:name="Colorful List" w:semiHidden="0" w:uiPriority="72" w:unhideWhenUsed="0"/>
-    <w:lsdException w:name="Colorful Grid" w:semiHidden="0" w:uiPriority="73" w:unhideWhenUsed="0"/>
-    <w:lsdException w:name="Light Shading Accent 1" w:semiHidden="0" w:uiPriority="60" w:unhideWhenUsed="0"/>
-    <w:lsdException w:name="Light List Accent 1" w:semiHidden="0" w:uiPriority="61" w:unhideWhenUsed="0"/>
-    <w:lsdException w:name="Light Grid Accent 1" w:semiHidden="0" w:uiPriority="62" w:unhideWhenUsed="0"/>
-    <w:lsdException w:name="Medium Shading 1 Accent 1" w:semiHidden="0" w:uiPriority="63" w:unhideWhenUsed="0"/>
-    <w:lsdException w:name="Medium Shading 2 Accent 1" w:semiHidden="0" w:uiPriority="64" w:unhideWhenUsed="0"/>
-    <w:lsdException w:name="Medium List 1 Accent 1" w:semiHidden="0" w:uiPriority="65" w:unhideWhenUsed="0"/>
-    <w:lsdException w:name="Revision" w:unhideWhenUsed="0"/>
-    <w:lsdException w:name="List Paragraph" w:semiHidden="0" w:uiPriority="34" w:unhideWhenUsed="0" w:qFormat="1"/>
-    <w:lsdException w:name="Quote" w:semiHidden="0" w:uiPriority="29" w:unhideWhenUsed="0" w:qFormat="1"/>
-    <w:lsdException w:name="Intense Quote" w:semiHidden="0" w:uiPriority="30" w:unhideWhenUsed="0" w:qFormat="1"/>
-    <w:lsdException w:name="Medium List 2 Accent 1" w:semiHidden="0" w:uiPriority="66" w:unhideWhenUsed="0"/>
-    <w:lsdException w:name="Medium Grid 1 Accent 1" w:semiHidden="0" w:uiPriority="67" w:unhideWhenUsed="0"/>
-    <w:lsdException w:name="Medium Grid 2 Accent 1" w:semiHidden="0" w:uiPriority="68" w:unhideWhenUsed="0"/>
-    <w:lsdException w:name="Medium Grid 3 Accent 1" w:semiHidden="0" w:uiPriority="69" w:unhideWhenUsed="0"/>
-    <w:lsdException w:name="Dark List Accent 1" w:semiHidden="0" w:uiPriority="70" w:unhideWhenUsed="0"/>
-    <w:lsdException w:name="Colorful Shading Accent 1" w:semiHidden="0" w:uiPriority="71" w:unhideWhenUsed="0"/>
-    <w:lsdException w:name="Colorful List Accent 1" w:semiHidden="0" w:uiPriority="72" w:unhideWhenUsed="0"/>
-    <w:lsdException w:name="Colorful Grid Accent 1" w:semiHidden="0" w:uiPriority="73" w:unhideWhenUsed="0"/>
-    <w:lsdException w:name="Light Shading Accent 2" w:semiHidden="0" w:uiPriority="60" w:unhideWhenUsed="0"/>
-    <w:lsdException w:name="Light List Accent 2" w:semiHidden="0" w:uiPriority="61" w:unhideWhenUsed="0"/>
-    <w:lsdException w:name="Light Grid Accent 2" w:semiHidden="0" w:uiPriority="62" w:unhideWhenUsed="0"/>
-    <w:lsdException w:name="Medium Shading 1 Accent 2" w:semiHidden="0" w:uiPriority="63" w:unhideWhenUsed="0"/>
-    <w:lsdException w:name="Medium Shading 2 Accent 2" w:semiHidden="0" w:uiPriority="64" w:unhideWhenUsed="0"/>
-    <w:lsdException w:name="Medium List 1 Accent 2" w:semiHidden="0" w:uiPriority="65" w:unhideWhenUsed="0"/>
-    <w:lsdException w:name="Medium List 2 Accent 2" w:semiHidden="0" w:uiPriority="66" w:unhideWhenUsed="0"/>
-    <w:lsdException w:name="Medium Grid 1 Accent 2" w:semiHidden="0" w:uiPriority="67" w:unhideWhenUsed="0"/>
-    <w:lsdException w:name="Medium Grid 2 Accent 2" w:semiHidden="0" w:uiPriority="68" w:unhideWhenUsed="0"/>
-    <w:lsdException w:name="Medium Grid 3 Accent 2" w:semiHidden="0" w:uiPriority="69" w:unhideWhenUsed="0"/>
-    <w:lsdException w:name="Dark List Accent 2" w:semiHidden="0" w:uiPriority="70" w:unhideWhenUsed="0"/>
-    <w:lsdException w:name="Colorful Shading Accent 2" w:semiHidden="0" w:uiPriority="71" w:unhideWhenUsed="0"/>
-    <w:lsdException w:name="Colorful List Accent 2" w:semiHidden="0" w:uiPriority="72" w:unhideWhenUsed="0"/>
-    <w:lsdException w:name="Colorful Grid Accent 2" w:semiHidden="0" w:uiPriority="73" w:unhideWhenUsed="0"/>
-    <w:lsdException w:name="Light Shading Accent 3" w:semiHidden="0" w:uiPriority="60" w:unhideWhenUsed="0"/>
-    <w:lsdException w:name="Light List Accent 3" w:semiHidden="0" w:uiPriority="61" w:unhideWhenUsed="0"/>
-    <w:lsdException w:name="Light Grid Accent 3" w:semiHidden="0" w:uiPriority="62" w:unhideWhenUsed="0"/>
-    <w:lsdException w:name="Medium Shading 1 Accent 3" w:semiHidden="0" w:uiPriority="63" w:unhideWhenUsed="0"/>
-    <w:lsdException w:name="Medium Shading 2 Accent 3" w:semiHidden="0" w:uiPriority="64" w:unhideWhenUsed="0"/>
-    <w:lsdException w:name="Medium List 1 Accent 3" w:semiHidden="0" w:uiPriority="65" w:unhideWhenUsed="0"/>
-    <w:lsdException w:name="Medium List 2 Accent 3" w:semiHidden="0" w:uiPriority="66" w:unhideWhenUsed="0"/>
-    <w:lsdException w:name="Medium Grid 1 Accent 3" w:semiHidden="0" w:uiPriority="67" w:unhideWhenUsed="0"/>
-    <w:lsdException w:name="Medium Grid 2 Accent 3" w:semiHidden="0" w:uiPriority="68" w:unhideWhenUsed="0"/>
-    <w:lsdException w:name="Medium Grid 3 Accent 3" w:semiHidden="0" w:uiPriority="69" w:unhideWhenUsed="0"/>
-    <w:lsdException w:name="Dark List Accent 3" w:semiHidden="0" w:uiPriority="70" w:unhideWhenUsed="0"/>
-    <w:lsdException w:name="Colorful Shading Accent 3" w:semiHidden="0" w:uiPriority="71" w:unhideWhenUsed="0"/>
-    <w:lsdException w:name="Colorful List Accent 3" w:semiHidden="0" w:uiPriority="72" w:unhideWhenUsed="0"/>
-    <w:lsdException w:name="Colorful Grid Accent 3" w:semiHidden="0" w:uiPriority="73" w:unhideWhenUsed="0"/>
-    <w:lsdException w:name="Light Shading Accent 4" w:semiHidden="0" w:uiPriority="60" w:unhideWhenUsed="0"/>
-    <w:lsdException w:name="Light List Accent 4" w:semiHidden="0" w:uiPriority="61" w:unhideWhenUsed="0"/>
-    <w:lsdException w:name="Light Grid Accent 4" w:semiHidden="0" w:uiPriority="62" w:unhideWhenUsed="0"/>
-    <w:lsdException w:name="Medium Shading 1 Accent 4" w:semiHidden="0" w:uiPriority="63" w:unhideWhenUsed="0"/>
-    <w:lsdException w:name="Medium Shading 2 Accent 4" w:semiHidden="0" w:uiPriority="64" w:unhideWhenUsed="0"/>
-    <w:lsdException w:name="Medium List 1 Accent 4" w:semiHidden="0" w:uiPriority="65" w:unhideWhenUsed="0"/>
-    <w:lsdException w:name="Medium List 2 Accent 4" w:semiHidden="0" w:uiPriority="66" w:unhideWhenUsed="0"/>
-    <w:lsdException w:name="Medium Grid 1 Accent 4" w:semiHidden="0" w:uiPriority="67" w:unhideWhenUsed="0"/>
-    <w:lsdException w:name="Medium Grid 2 Accent 4" w:semiHidden="0" w:uiPriority="68" w:unhideWhenUsed="0"/>
-    <w:lsdException w:name="Medium Grid 3 Accent 4" w:semiHidden="0" w:uiPriority="69" w:unhideWhenUsed="0"/>
-    <w:lsdException w:name="Dark List Accent 4" w:semiHidden="0" w:uiPriority="70" w:unhideWhenUsed="0"/>
-    <w:lsdException w:name="Colorful Shading Accent 4" w:semiHidden="0" w:uiPriority="71" w:unhideWhenUsed="0"/>
-    <w:lsdException w:name="Colorful List Accent 4" w:semiHidden="0" w:uiPriority="72" w:unhideWhenUsed="0"/>
-    <w:lsdException w:name="Colorful Grid Accent 4" w:semiHidden="0" w:uiPriority="73" w:unhideWhenUsed="0"/>
-    <w:lsdException w:name="Light Shading Accent 5" w:semiHidden="0" w:uiPriority="60" w:unhideWhenUsed="0"/>
-    <w:lsdException w:name="Light List Accent 5" w:semiHidden="0" w:uiPriority="61" w:unhideWhenUsed="0"/>
-    <w:lsdException w:name="Light Grid Accent 5" w:semiHidden="0" w:uiPriority="62" w:unhideWhenUsed="0"/>
-    <w:lsdException w:name="Medium Shading 1 Accent 5" w:semiHidden="0" w:uiPriority="63" w:unhideWhenUsed="0"/>
-    <w:lsdException w:name="Medium Shading 2 Accent 5" w:semiHidden="0" w:uiPriority="64" w:unhideWhenUsed="0"/>
-    <w:lsdException w:name="Medium List 1 Accent 5" w:semiHidden="0" w:uiPriority="65" w:unhideWhenUsed="0"/>
-    <w:lsdException w:name="Medium List 2 Accent 5" w:semiHidden="0" w:uiPriority="66" w:unhideWhenUsed="0"/>
-    <w:lsdException w:name="Medium Grid 1 Accent 5" w:semiHidden="0" w:uiPriority="67" w:unhideWhenUsed="0"/>
-    <w:lsdException w:name="Medium Grid 2 Accent 5" w:semiHidden="0" w:uiPriority="68" w:unhideWhenUsed="0"/>
-    <w:lsdException w:name="Medium Grid 3 Accent 5" w:semiHidden="0" w:uiPriority="69" w:unhideWhenUsed="0"/>
-    <w:lsdException w:name="Dark List Accent 5" w:semiHidden="0" w:uiPriority="70" w:unhideWhenUsed="0"/>
-    <w:lsdException w:name="Colorful Shading Accent 5" w:semiHidden="0" w:uiPriority="71" w:unhideWhenUsed="0"/>
-    <w:lsdException w:name="Colorful List Accent 5" w:semiHidden="0" w:uiPriority="72" w:unhideWhenUsed="0"/>
-    <w:lsdException w:name="Colorful Grid Accent 5" w:semiHidden="0" w:uiPriority="73" w:unhideWhenUsed="0"/>
-    <w:lsdException w:name="Light Shading Accent 6" w:semiHidden="0" w:uiPriority="60" w:unhideWhenUsed="0"/>
-    <w:lsdException w:name="Light List Accent 6" w:semiHidden="0" w:uiPriority="61" w:unhideWhenUsed="0"/>
-    <w:lsdException w:name="Light Grid Accent 6" w:semiHidden="0" w:uiPriority="62" w:unhideWhenUsed="0"/>
-    <w:lsdException w:name="Medium Shading 1 Accent 6" w:semiHidden="0" w:uiPriority="63" w:unhideWhenUsed="0"/>
-    <w:lsdException w:name="Medium Shading 2 Accent 6" w:semiHidden="0" w:uiPriority="64" w:unhideWhenUsed="0"/>
-    <w:lsdException w:name="Medium List 1 Accent 6" w:semiHidden="0" w:uiPriority="65" w:unhideWhenUsed="0"/>
-    <w:lsdException w:name="Medium List 2 Accent 6" w:semiHidden="0" w:uiPriority="66" w:unhideWhenUsed="0"/>
-    <w:lsdException w:name="Medium Grid 1 Accent 6" w:semiHidden="0" w:uiPriority="67" w:unhideWhenUsed="0"/>
-    <w:lsdException w:name="Medium Grid 2 Accent 6" w:semiHidden="0" w:uiPriority="68" w:unhideWhenUsed="0"/>
-    <w:lsdException w:name="Medium Grid 3 Accent 6" w:semiHidden="0" w:uiPriority="69" w:unhideWhenUsed="0"/>
-    <w:lsdException w:name="Dark List Accent 6" w:semiHidden="0" w:uiPriority="70" w:unhideWhenUsed="0"/>
-    <w:lsdException w:name="Colorful Shading Accent 6" w:semiHidden="0" w:uiPriority="71" w:unhideWhenUsed="0"/>
-    <w:lsdException w:name="Colorful List Accent 6" w:semiHidden="0" w:uiPriority="72" w:unhideWhenUsed="0"/>
-    <w:lsdException w:name="Colorful Grid Accent 6" w:semiHidden="0" w:uiPriority="73" w:unhideWhenUsed="0"/>
-    <w:lsdException w:name="Subtle Emphasis" w:semiHidden="0" w:uiPriority="19" w:unhideWhenUsed="0" w:qFormat="1"/>
-    <w:lsdException w:name="Intense Emphasis" w:semiHidden="0" w:uiPriority="21" w:unhideWhenUsed="0" w:qFormat="1"/>
-    <w:lsdException w:name="Subtle Reference" w:semiHidden="0" w:uiPriority="31" w:unhideWhenUsed="0" w:qFormat="1"/>
-    <w:lsdException w:name="Intense Reference" w:semiHidden="0" w:uiPriority="32" w:unhideWhenUsed="0" w:qFormat="1"/>
-    <w:lsdException w:name="Book Title" w:semiHidden="0" w:uiPriority="33" w:unhideWhenUsed="0" w:qFormat="1"/>
-    <w:lsdException w:name="Bibliography" w:uiPriority="37"/>
-    <w:lsdException w:name="TOC Heading" w:uiPriority="39" w:qFormat="1"/>
+  <w:latentStyles w:defLockedState="0" w:defUIPriority="99" w:defSemiHidden="0" w:defUnhideWhenUsed="0" w:defQFormat="0" w:count="376">
+    <w:lsdException w:name="Normal" w:uiPriority="0" w:qFormat="1"/>
+    <w:lsdException w:name="heading 1" w:uiPriority="9" w:qFormat="1"/>
+    <w:lsdException w:name="heading 2" w:semiHidden="1" w:uiPriority="9" w:unhideWhenUsed="1" w:qFormat="1"/>
+    <w:lsdException w:name="heading 3" w:semiHidden="1" w:uiPriority="9" w:unhideWhenUsed="1" w:qFormat="1"/>
+    <w:lsdException w:name="heading 4" w:semiHidden="1" w:uiPriority="9" w:unhideWhenUsed="1" w:qFormat="1"/>
+    <w:lsdException w:name="heading 5" w:semiHidden="1" w:uiPriority="9" w:unhideWhenUsed="1" w:qFormat="1"/>
+    <w:lsdException w:name="heading 6" w:semiHidden="1" w:uiPriority="9" w:unhideWhenUsed="1" w:qFormat="1"/>
+    <w:lsdException w:name="heading 7" w:semiHidden="1" w:uiPriority="9" w:unhideWhenUsed="1" w:qFormat="1"/>
+    <w:lsdException w:name="heading 8" w:semiHidden="1" w:uiPriority="9" w:unhideWhenUsed="1" w:qFormat="1"/>
+    <w:lsdException w:name="heading 9" w:semiHidden="1" w:uiPriority="9" w:unhideWhenUsed="1" w:qFormat="1"/>
+    <w:lsdException w:name="index 1" w:semiHidden="1" w:unhideWhenUsed="1"/>
+    <w:lsdException w:name="index 2" w:semiHidden="1" w:unhideWhenUsed="1"/>
+    <w:lsdException w:name="index 3" w:semiHidden="1" w:unhideWhenUsed="1"/>
+    <w:lsdException w:name="index 4" w:semiHidden="1" w:unhideWhenUsed="1"/>
+    <w:lsdException w:name="index 5" w:semiHidden="1" w:unhideWhenUsed="1"/>
+    <w:lsdException w:name="index 6" w:semiHidden="1" w:unhideWhenUsed="1"/>
+    <w:lsdException w:name="index 7" w:semiHidden="1" w:unhideWhenUsed="1"/>
+    <w:lsdException w:name="index 8" w:semiHidden="1" w:unhideWhenUsed="1"/>
+    <w:lsdException w:name="index 9" w:semiHidden="1" w:unhideWhenUsed="1"/>
+    <w:lsdException w:name="toc 1" w:semiHidden="1" w:uiPriority="39" w:unhideWhenUsed="1"/>
+    <w:lsdException w:name="toc 2" w:semiHidden="1" w:uiPriority="39" w:unhideWhenUsed="1"/>
+    <w:lsdException w:name="toc 3" w:semiHidden="1" w:uiPriority="39" w:unhideWhenUsed="1"/>
+    <w:lsdException w:name="toc 4" w:semiHidden="1" w:uiPriority="39" w:unhideWhenUsed="1"/>
+    <w:lsdException w:name="toc 5" w:semiHidden="1" w:uiPriority="39" w:unhideWhenUsed="1"/>
+    <w:lsdException w:name="toc 6" w:semiHidden="1" w:uiPriority="39" w:unhideWhenUsed="1"/>
+    <w:lsdException w:name="toc 7" w:semiHidden="1" w:uiPriority="39" w:unhideWhenUsed="1"/>
+    <w:lsdException w:name="toc 8" w:semiHidden="1" w:uiPriority="39" w:unhideWhenUsed="1"/>
+    <w:lsdException w:name="toc 9" w:semiHidden="1" w:uiPriority="39" w:unhideWhenUsed="1"/>
+    <w:lsdException w:name="Normal Indent" w:semiHidden="1" w:unhideWhenUsed="1"/>
+    <w:lsdException w:name="footnote text" w:semiHidden="1" w:unhideWhenUsed="1"/>
+    <w:lsdException w:name="annotation text" w:semiHidden="1" w:unhideWhenUsed="1"/>
+    <w:lsdException w:name="header" w:semiHidden="1" w:unhideWhenUsed="1"/>
+    <w:lsdException w:name="footer" w:semiHidden="1" w:unhideWhenUsed="1"/>
+    <w:lsdException w:name="index heading" w:semiHidden="1" w:unhideWhenUsed="1"/>
+    <w:lsdException w:name="caption" w:semiHidden="1" w:uiPriority="35" w:unhideWhenUsed="1" w:qFormat="1"/>
+    <w:lsdException w:name="table of figures" w:semiHidden="1" w:unhideWhenUsed="1"/>
+    <w:lsdException w:name="envelope address" w:semiHidden="1" w:unhideWhenUsed="1"/>
+    <w:lsdException w:name="envelope return" w:semiHidden="1" w:unhideWhenUsed="1"/>
+    <w:lsdException w:name="footnote reference" w:semiHidden="1" w:unhideWhenUsed="1"/>
+    <w:lsdException w:name="annotation reference" w:semiHidden="1" w:unhideWhenUsed="1"/>
+    <w:lsdException w:name="line number" w:semiHidden="1" w:unhideWhenUsed="1"/>
+    <w:lsdException w:name="page number" w:semiHidden="1" w:unhideWhenUsed="1"/>
+    <w:lsdException w:name="endnote reference" w:semiHidden="1" w:unhideWhenUsed="1"/>
+    <w:lsdException w:name="endnote text" w:semiHidden="1" w:unhideWhenUsed="1"/>
+    <w:lsdException w:name="table of authorities" w:semiHidden="1" w:unhideWhenUsed="1"/>
+    <w:lsdException w:name="macro" w:semiHidden="1" w:unhideWhenUsed="1"/>
+    <w:lsdException w:name="toa heading" w:semiHidden="1" w:unhideWhenUsed="1"/>
+    <w:lsdException w:name="List" w:semiHidden="1" w:unhideWhenUsed="1"/>
+    <w:lsdException w:name="List Bullet" w:semiHidden="1" w:unhideWhenUsed="1"/>
+    <w:lsdException w:name="List Number" w:semiHidden="1" w:unhideWhenUsed="1"/>
+    <w:lsdException w:name="List 2" w:semiHidden="1" w:unhideWhenUsed="1"/>
+    <w:lsdException w:name="List 3" w:semiHidden="1" w:unhideWhenUsed="1"/>
+    <w:lsdException w:name="List 4" w:semiHidden="1" w:unhideWhenUsed="1"/>
+    <w:lsdException w:name="List 5" w:semiHidden="1" w:unhideWhenUsed="1"/>
+    <w:lsdException w:name="List Bullet 2" w:semiHidden="1" w:unhideWhenUsed="1"/>
+    <w:lsdException w:name="List Bullet 3" w:semiHidden="1" w:unhideWhenUsed="1"/>
+    <w:lsdException w:name="List Bullet 4" w:semiHidden="1" w:unhideWhenUsed="1"/>
+    <w:lsdException w:name="List Bullet 5" w:semiHidden="1" w:unhideWhenUsed="1"/>
+    <w:lsdException w:name="List Number 2" w:semiHidden="1" w:unhideWhenUsed="1"/>
+    <w:lsdException w:name="List Number 3" w:semiHidden="1" w:unhideWhenUsed="1"/>
+    <w:lsdException w:name="List Number 4" w:semiHidden="1" w:unhideWhenUsed="1"/>
+    <w:lsdException w:name="List Number 5" w:semiHidden="1" w:unhideWhenUsed="1"/>
+    <w:lsdException w:name="Title" w:uiPriority="10" w:qFormat="1"/>
+    <w:lsdException w:name="Closing" w:semiHidden="1" w:unhideWhenUsed="1"/>
+    <w:lsdException w:name="Signature" w:semiHidden="1" w:unhideWhenUsed="1"/>
+    <w:lsdException w:name="Default Paragraph Font" w:semiHidden="1" w:uiPriority="1" w:unhideWhenUsed="1"/>
+    <w:lsdException w:name="Body Text" w:semiHidden="1" w:unhideWhenUsed="1"/>
+    <w:lsdException w:name="Body Text Indent" w:semiHidden="1" w:unhideWhenUsed="1"/>
+    <w:lsdException w:name="List Continue" w:semiHidden="1" w:unhideWhenUsed="1"/>
+    <w:lsdException w:name="List Continue 2" w:semiHidden="1" w:unhideWhenUsed="1"/>
+    <w:lsdException w:name="List Continue 3" w:semiHidden="1" w:unhideWhenUsed="1"/>
+    <w:lsdException w:name="List Continue 4" w:semiHidden="1" w:unhideWhenUsed="1"/>
+    <w:lsdException w:name="List Continue 5" w:semiHidden="1" w:unhideWhenUsed="1"/>
+    <w:lsdException w:name="Message Header" w:semiHidden="1" w:unhideWhenUsed="1"/>
+    <w:lsdException w:name="Subtitle" w:uiPriority="11" w:qFormat="1"/>
+    <w:lsdException w:name="Salutation" w:semiHidden="1" w:unhideWhenUsed="1"/>
+    <w:lsdException w:name="Date" w:semiHidden="1" w:unhideWhenUsed="1"/>
+    <w:lsdException w:name="Body Text First Indent" w:semiHidden="1" w:unhideWhenUsed="1"/>
+    <w:lsdException w:name="Body Text First Indent 2" w:semiHidden="1" w:unhideWhenUsed="1"/>
+    <w:lsdException w:name="Note Heading" w:semiHidden="1" w:unhideWhenUsed="1"/>
+    <w:lsdException w:name="Body Text 2" w:semiHidden="1" w:unhideWhenUsed="1"/>
+    <w:lsdException w:name="Body Text 3" w:semiHidden="1" w:unhideWhenUsed="1"/>
+    <w:lsdException w:name="Body Text Indent 2" w:semiHidden="1" w:unhideWhenUsed="1"/>
+    <w:lsdException w:name="Body Text Indent 3" w:semiHidden="1" w:unhideWhenUsed="1"/>
+    <w:lsdException w:name="Block Text" w:semiHidden="1" w:unhideWhenUsed="1"/>
+    <w:lsdException w:name="Hyperlink" w:semiHidden="1" w:unhideWhenUsed="1"/>
+    <w:lsdException w:name="FollowedHyperlink" w:semiHidden="1" w:unhideWhenUsed="1"/>
+    <w:lsdException w:name="Strong" w:uiPriority="22" w:qFormat="1"/>
+    <w:lsdException w:name="Emphasis" w:uiPriority="20" w:qFormat="1"/>
+    <w:lsdException w:name="Document Map" w:semiHidden="1" w:unhideWhenUsed="1"/>
+    <w:lsdException w:name="Plain Text" w:semiHidden="1" w:unhideWhenUsed="1"/>
+    <w:lsdException w:name="E-mail Signature" w:semiHidden="1" w:unhideWhenUsed="1"/>
+    <w:lsdException w:name="HTML Top of Form" w:semiHidden="1" w:unhideWhenUsed="1"/>
+    <w:lsdException w:name="HTML Bottom of Form" w:semiHidden="1" w:unhideWhenUsed="1"/>
+    <w:lsdException w:name="Normal (Web)" w:semiHidden="1" w:unhideWhenUsed="1"/>
+    <w:lsdException w:name="HTML Acronym" w:semiHidden="1" w:unhideWhenUsed="1"/>
+    <w:lsdException w:name="HTML Address" w:semiHidden="1" w:unhideWhenUsed="1"/>
+    <w:lsdException w:name="HTML Cite" w:semiHidden="1" w:unhideWhenUsed="1"/>
+    <w:lsdException w:name="HTML Code" w:semiHidden="1" w:unhideWhenUsed="1"/>
+    <w:lsdException w:name="HTML Definition" w:semiHidden="1" w:unhideWhenUsed="1"/>
+    <w:lsdException w:name="HTML Keyboard" w:semiHidden="1" w:unhideWhenUsed="1"/>
+    <w:lsdException w:name="HTML Preformatted" w:semiHidden="1" w:unhideWhenUsed="1"/>
+    <w:lsdException w:name="HTML Sample" w:semiHidden="1" w:unhideWhenUsed="1"/>
+    <w:lsdException w:name="HTML Typewriter" w:semiHidden="1" w:unhideWhenUsed="1"/>
+    <w:lsdException w:name="HTML Variable" w:semiHidden="1" w:unhideWhenUsed="1"/>
+    <w:lsdException w:name="Normal Table" w:semiHidden="1" w:unhideWhenUsed="1"/>
+    <w:lsdException w:name="annotation subject" w:semiHidden="1" w:unhideWhenUsed="1"/>
+    <w:lsdException w:name="No List" w:semiHidden="1" w:unhideWhenUsed="1"/>
+    <w:lsdException w:name="Outline List 1" w:semiHidden="1" w:unhideWhenUsed="1"/>
+    <w:lsdException w:name="Outline List 2" w:semiHidden="1" w:unhideWhenUsed="1"/>
+    <w:lsdException w:name="Outline List 3" w:semiHidden="1" w:unhideWhenUsed="1"/>
+    <w:lsdException w:name="Table Simple 1" w:semiHidden="1" w:unhideWhenUsed="1"/>
+    <w:lsdException w:name="Table Simple 2" w:semiHidden="1" w:unhideWhenUsed="1"/>
+    <w:lsdException w:name="Table Simple 3" w:semiHidden="1" w:unhideWhenUsed="1"/>
+    <w:lsdException w:name="Table Classic 1" w:semiHidden="1" w:unhideWhenUsed="1"/>
+    <w:lsdException w:name="Table Classic 2" w:semiHidden="1" w:unhideWhenUsed="1"/>
+    <w:lsdException w:name="Table Classic 3" w:semiHidden="1" w:unhideWhenUsed="1"/>
+    <w:lsdException w:name="Table Classic 4" w:semiHidden="1" w:unhideWhenUsed="1"/>
+    <w:lsdException w:name="Table Colorful 1" w:semiHidden="1" w:unhideWhenUsed="1"/>
+    <w:lsdException w:name="Table Colorful 2" w:semiHidden="1" w:unhideWhenUsed="1"/>
+    <w:lsdException w:name="Table Colorful 3" w:semiHidden="1" w:unhideWhenUsed="1"/>
+    <w:lsdException w:name="Table Columns 1" w:semiHidden="1" w:unhideWhenUsed="1"/>
+    <w:lsdException w:name="Table Columns 2" w:semiHidden="1" w:unhideWhenUsed="1"/>
+    <w:lsdException w:name="Table Columns 3" w:semiHidden="1" w:unhideWhenUsed="1"/>
+    <w:lsdException w:name="Table Columns 4" w:semiHidden="1" w:unhideWhenUsed="1"/>
+    <w:lsdException w:name="Table Columns 5" w:semiHidden="1" w:unhideWhenUsed="1"/>
+    <w:lsdException w:name="Table Grid 1" w:semiHidden="1" w:unhideWhenUsed="1"/>
+    <w:lsdException w:name="Table Grid 2" w:semiHidden="1" w:unhideWhenUsed="1"/>
+    <w:lsdException w:name="Table Grid 3" w:semiHidden="1" w:unhideWhenUsed="1"/>
+    <w:lsdException w:name="Table Grid 4" w:semiHidden="1" w:unhideWhenUsed="1"/>
+    <w:lsdException w:name="Table Grid 5" w:semiHidden="1" w:unhideWhenUsed="1"/>
+    <w:lsdException w:name="Table Grid 6" w:semiHidden="1" w:unhideWhenUsed="1"/>
+    <w:lsdException w:name="Table Grid 7" w:semiHidden="1" w:unhideWhenUsed="1"/>
+    <w:lsdException w:name="Table Grid 8" w:semiHidden="1" w:unhideWhenUsed="1"/>
+    <w:lsdException w:name="Table List 1" w:semiHidden="1" w:unhideWhenUsed="1"/>
+    <w:lsdException w:name="Table List 2" w:semiHidden="1" w:unhideWhenUsed="1"/>
+    <w:lsdException w:name="Table List 3" w:semiHidden="1" w:unhideWhenUsed="1"/>
+    <w:lsdException w:name="Table List 4" w:semiHidden="1" w:unhideWhenUsed="1"/>
+    <w:lsdException w:name="Table List 5" w:semiHidden="1" w:unhideWhenUsed="1"/>
+    <w:lsdException w:name="Table List 6" w:semiHidden="1" w:unhideWhenUsed="1"/>
+    <w:lsdException w:name="Table List 7" w:semiHidden="1" w:unhideWhenUsed="1"/>
+    <w:lsdException w:name="Table List 8" w:semiHidden="1" w:unhideWhenUsed="1"/>
+    <w:lsdException w:name="Table 3D effects 1" w:semiHidden="1" w:unhideWhenUsed="1"/>
+    <w:lsdException w:name="Table 3D effects 2" w:semiHidden="1" w:unhideWhenUsed="1"/>
+    <w:lsdException w:name="Table 3D effects 3" w:semiHidden="1" w:unhideWhenUsed="1"/>
+    <w:lsdException w:name="Table Contemporary" w:semiHidden="1" w:unhideWhenUsed="1"/>
+    <w:lsdException w:name="Table Elegant" w:semiHidden="1" w:unhideWhenUsed="1"/>
+    <w:lsdException w:name="Table Professional" w:semiHidden="1" w:unhideWhenUsed="1"/>
+    <w:lsdException w:name="Table Subtle 1" w:semiHidden="1" w:unhideWhenUsed="1"/>
+    <w:lsdException w:name="Table Subtle 2" w:semiHidden="1" w:unhideWhenUsed="1"/>
+    <w:lsdException w:name="Table Web 1" w:semiHidden="1" w:unhideWhenUsed="1"/>
+    <w:lsdException w:name="Table Web 2" w:semiHidden="1" w:unhideWhenUsed="1"/>
+    <w:lsdException w:name="Table Web 3" w:semiHidden="1" w:unhideWhenUsed="1"/>
+    <w:lsdException w:name="Balloon Text" w:semiHidden="1" w:unhideWhenUsed="1"/>
+    <w:lsdException w:name="Table Grid" w:semiHidden="1" w:uiPriority="39" w:unhideWhenUsed="1"/>
+    <w:lsdException w:name="Table Theme" w:semiHidden="1" w:unhideWhenUsed="1"/>
+    <w:lsdException w:name="Placeholder Text" w:semiHidden="1"/>
+    <w:lsdException w:name="No Spacing" w:uiPriority="1" w:qFormat="1"/>
+    <w:lsdException w:name="Light Shading" w:uiPriority="60"/>
+    <w:lsdException w:name="Light List" w:uiPriority="61"/>
+    <w:lsdException w:name="Light Grid" w:uiPriority="62"/>
+    <w:lsdException w:name="Medium Shading 1" w:uiPriority="63"/>
+    <w:lsdException w:name="Medium Shading 2" w:uiPriority="64"/>
+    <w:lsdException w:name="Medium List 1" w:uiPriority="65"/>
+    <w:lsdException w:name="Medium List 2" w:uiPriority="66"/>
+    <w:lsdException w:name="Medium Grid 1" w:uiPriority="67"/>
+    <w:lsdException w:name="Medium Grid 2" w:uiPriority="68"/>
+    <w:lsdException w:name="Medium Grid 3" w:uiPriority="69"/>
+    <w:lsdException w:name="Dark List" w:uiPriority="70"/>
+    <w:lsdException w:name="Colorful Shading" w:uiPriority="71"/>
+    <w:lsdException w:name="Colorful List" w:uiPriority="72"/>
+    <w:lsdException w:name="Colorful Grid" w:uiPriority="73"/>
+    <w:lsdException w:name="Light Shading Accent 1" w:uiPriority="60"/>
+    <w:lsdException w:name="Light List Accent 1" w:uiPriority="61"/>
+    <w:lsdException w:name="Light Grid Accent 1" w:uiPriority="62"/>
+    <w:lsdException w:name="Medium Shading 1 Accent 1" w:uiPriority="63"/>
+    <w:lsdException w:name="Medium Shading 2 Accent 1" w:uiPriority="64"/>
+    <w:lsdException w:name="Medium List 1 Accent 1" w:uiPriority="65"/>
+    <w:lsdException w:name="Revision" w:semiHidden="1"/>
+    <w:lsdException w:name="List Paragraph" w:uiPriority="34" w:qFormat="1"/>
+    <w:lsdException w:name="Quote" w:uiPriority="29" w:qFormat="1"/>
+    <w:lsdException w:name="Intense Quote" w:uiPriority="30" w:qFormat="1"/>
+    <w:lsdException w:name="Medium List 2 Accent 1" w:uiPriority="66"/>
+    <w:lsdException w:name="Medium Grid 1 Accent 1" w:uiPriority="67"/>
+    <w:lsdException w:name="Medium Grid 2 Accent 1" w:uiPriority="68"/>
+    <w:lsdException w:name="Medium Grid 3 Accent 1" w:uiPriority="69"/>
+    <w:lsdException w:name="Dark List Accent 1" w:uiPriority="70"/>
+    <w:lsdException w:name="Colorful Shading Accent 1" w:uiPriority="71"/>
+    <w:lsdException w:name="Colorful List Accent 1" w:uiPriority="72"/>
+    <w:lsdException w:name="Colorful Grid Accent 1" w:uiPriority="73"/>
+    <w:lsdException w:name="Light Shading Accent 2" w:uiPriority="60"/>
+    <w:lsdException w:name="Light List Accent 2" w:uiPriority="61"/>
+    <w:lsdException w:name="Light Grid Accent 2" w:uiPriority="62"/>
+    <w:lsdException w:name="Medium Shading 1 Accent 2" w:uiPriority="63"/>
+    <w:lsdException w:name="Medium Shading 2 Accent 2" w:uiPriority="64"/>
+    <w:lsdException w:name="Medium List 1 Accent 2" w:uiPriority="65"/>
+    <w:lsdException w:name="Medium List 2 Accent 2" w:uiPriority="66"/>
+    <w:lsdException w:name="Medium Grid 1 Accent 2" w:uiPriority="67"/>
+    <w:lsdException w:name="Medium Grid 2 Accent 2" w:uiPriority="68"/>
+    <w:lsdException w:name="Medium Grid 3 Accent 2" w:uiPriority="69"/>
+    <w:lsdException w:name="Dark List Accent 2" w:uiPriority="70"/>
+    <w:lsdException w:name="Colorful Shading Accent 2" w:uiPriority="71"/>
+    <w:lsdException w:name="Colorful List Accent 2" w:uiPriority="72"/>
+    <w:lsdException w:name="Colorful Grid Accent 2" w:uiPriority="73"/>
+    <w:lsdException w:name="Light Shading Accent 3" w:uiPriority="60"/>
+    <w:lsdException w:name="Light List Accent 3" w:uiPriority="61"/>
+    <w:lsdException w:name="Light Grid Accent 3" w:uiPriority="62"/>
+    <w:lsdException w:name="Medium Shading 1 Accent 3" w:uiPriority="63"/>
+    <w:lsdException w:name="Medium Shading 2 Accent 3" w:uiPriority="64"/>
+    <w:lsdException w:name="Medium List 1 Accent 3" w:uiPriority="65"/>
+    <w:lsdException w:name="Medium List 2 Accent 3" w:uiPriority="66"/>
+    <w:lsdException w:name="Medium Grid 1 Accent 3" w:uiPriority="67"/>
+    <w:lsdException w:name="Medium Grid 2 Accent 3" w:uiPriority="68"/>
+    <w:lsdException w:name="Medium Grid 3 Accent 3" w:uiPriority="69"/>
+    <w:lsdException w:name="Dark List Accent 3" w:uiPriority="70"/>
+    <w:lsdException w:name="Colorful Shading Accent 3" w:uiPriority="71"/>
+    <w:lsdException w:name="Colorful List Accent 3" w:uiPriority="72"/>
+    <w:lsdException w:name="Colorful Grid Accent 3" w:uiPriority="73"/>
+    <w:lsdException w:name="Light Shading Accent 4" w:uiPriority="60"/>
+    <w:lsdException w:name="Light List Accent 4" w:uiPriority="61"/>
+    <w:lsdException w:name="Light Grid Accent 4" w:uiPriority="62"/>
+    <w:lsdException w:name="Medium Shading 1 Accent 4" w:uiPriority="63"/>
+    <w:lsdException w:name="Medium Shading 2 Accent 4" w:uiPriority="64"/>
+    <w:lsdException w:name="Medium List 1 Accent 4" w:uiPriority="65"/>
+    <w:lsdException w:name="Medium List 2 Accent 4" w:uiPriority="66"/>
+    <w:lsdException w:name="Medium Grid 1 Accent 4" w:uiPriority="67"/>
+    <w:lsdException w:name="Medium Grid 2 Accent 4" w:uiPriority="68"/>
+    <w:lsdException w:name="Medium Grid 3 Accent 4" w:uiPriority="69"/>
+    <w:lsdException w:name="Dark List Accent 4" w:uiPriority="70"/>
+    <w:lsdException w:name="Colorful Shading Accent 4" w:uiPriority="71"/>
+    <w:lsdException w:name="Colorful List Accent 4" w:uiPriority="72"/>
+    <w:lsdException w:name="Colorful Grid Accent 4" w:uiPriority="73"/>
+    <w:lsdException w:name="Light Shading Accent 5" w:uiPriority="60"/>
+    <w:lsdException w:name="Light List Accent 5" w:uiPriority="61"/>
+    <w:lsdException w:name="Light Grid Accent 5" w:uiPriority="62"/>
+    <w:lsdException w:name="Medium Shading 1 Accent 5" w:uiPriority="63"/>
+    <w:lsdException w:name="Medium Shading 2 Accent 5" w:uiPriority="64"/>
+    <w:lsdException w:name="Medium List 1 Accent 5" w:uiPriority="65"/>
+    <w:lsdException w:name="Medium List 2 Accent 5" w:uiPriority="66"/>
+    <w:lsdException w:name="Medium Grid 1 Accent 5" w:uiPriority="67"/>
+    <w:lsdException w:name="Medium Grid 2 Accent 5" w:uiPriority="68"/>
+    <w:lsdException w:name="Medium Grid 3 Accent 5" w:uiPriority="69"/>
+    <w:lsdException w:name="Dark List Accent 5" w:uiPriority="70"/>
+    <w:lsdException w:name="Colorful Shading Accent 5" w:uiPriority="71"/>
+    <w:lsdException w:name="Colorful List Accent 5" w:uiPriority="72"/>
+    <w:lsdException w:name="Colorful Grid Accent 5" w:uiPriority="73"/>
+    <w:lsdException w:name="Light Shading Accent 6" w:uiPriority="60"/>
+    <w:lsdException w:name="Light List Accent 6" w:uiPriority="61"/>
+    <w:lsdException w:name="Light Grid Accent 6" w:uiPriority="62"/>
+    <w:lsdException w:name="Medium Shading 1 Accent 6" w:uiPriority="63"/>
+    <w:lsdException w:name="Medium Shading 2 Accent 6" w:uiPriority="64"/>
+    <w:lsdException w:name="Medium List 1 Accent 6" w:uiPriority="65"/>
+    <w:lsdException w:name="Medium List 2 Accent 6" w:uiPriority="66"/>
+    <w:lsdException w:name="Medium Grid 1 Accent 6" w:uiPriority="67"/>
+    <w:lsdException w:name="Medium Grid 2 Accent 6" w:uiPriority="68"/>
+    <w:lsdException w:name="Medium Grid 3 Accent 6" w:uiPriority="69"/>
+    <w:lsdException w:name="Dark List Accent 6" w:uiPriority="70"/>
+    <w:lsdException w:name="Colorful Shading Accent 6" w:uiPriority="71"/>
+    <w:lsdException w:name="Colorful List Accent 6" w:uiPriority="72"/>
+    <w:lsdException w:name="Colorful Grid Accent 6" w:uiPriority="73"/>
+    <w:lsdException w:name="Subtle Emphasis" w:uiPriority="19" w:qFormat="1"/>
+    <w:lsdException w:name="Intense Emphasis" w:uiPriority="21" w:qFormat="1"/>
+    <w:lsdException w:name="Subtle Reference" w:uiPriority="31" w:qFormat="1"/>
+    <w:lsdException w:name="Intense Reference" w:uiPriority="32" w:qFormat="1"/>
+    <w:lsdException w:name="Book Title" w:uiPriority="33" w:qFormat="1"/>
+    <w:lsdException w:name="Bibliography" w:semiHidden="1" w:uiPriority="37" w:unhideWhenUsed="1"/>
+    <w:lsdException w:name="TOC Heading" w:semiHidden="1" w:uiPriority="39" w:unhideWhenUsed="1" w:qFormat="1"/>
+    <w:lsdException w:name="Plain Table 1" w:uiPriority="41"/>
+    <w:lsdException w:name="Plain Table 2" w:uiPriority="42"/>
+    <w:lsdException w:name="Plain Table 3" w:uiPriority="43"/>
+    <w:lsdException w:name="Plain Table 4" w:uiPriority="44"/>
+    <w:lsdException w:name="Plain Table 5" w:uiPriority="45"/>
+    <w:lsdException w:name="Grid Table Light" w:uiPriority="40"/>
+    <w:lsdException w:name="Grid Table 1 Light" w:uiPriority="46"/>
+    <w:lsdException w:name="Grid Table 2" w:uiPriority="47"/>
+    <w:lsdException w:name="Grid Table 3" w:uiPriority="48"/>
+    <w:lsdException w:name="Grid Table 4" w:uiPriority="49"/>
+    <w:lsdException w:name="Grid Table 5 Dark" w:uiPriority="50"/>
+    <w:lsdException w:name="Grid Table 6 Colorful" w:uiPriority="51"/>
+    <w:lsdException w:name="Grid Table 7 Colorful" w:uiPriority="52"/>
+    <w:lsdException w:name="Grid Table 1 Light Accent 1" w:uiPriority="46"/>
+    <w:lsdException w:name="Grid Table 2 Accent 1" w:uiPriority="47"/>
+    <w:lsdException w:name="Grid Table 3 Accent 1" w:uiPriority="48"/>
+    <w:lsdException w:name="Grid Table 4 Accent 1" w:uiPriority="49"/>
+    <w:lsdException w:name="Grid Table 5 Dark Accent 1" w:uiPriority="50"/>
+    <w:lsdException w:name="Grid Table 6 Colorful Accent 1" w:uiPriority="51"/>
+    <w:lsdException w:name="Grid Table 7 Colorful Accent 1" w:uiPriority="52"/>
+    <w:lsdException w:name="Grid Table 1 Light Accent 2" w:uiPriority="46"/>
+    <w:lsdException w:name="Grid Table 2 Accent 2" w:uiPriority="47"/>
+    <w:lsdException w:name="Grid Table 3 Accent 2" w:uiPriority="48"/>
+    <w:lsdException w:name="Grid Table 4 Accent 2" w:uiPriority="49"/>
+    <w:lsdException w:name="Grid Table 5 Dark Accent 2" w:uiPriority="50"/>
+    <w:lsdException w:name="Grid Table 6 Colorful Accent 2" w:uiPriority="51"/>
+    <w:lsdException w:name="Grid Table 7 Colorful Accent 2" w:uiPriority="52"/>
+    <w:lsdException w:name="Grid Table 1 Light Accent 3" w:uiPriority="46"/>
+    <w:lsdException w:name="Grid Table 2 Accent 3" w:uiPriority="47"/>
+    <w:lsdException w:name="Grid Table 3 Accent 3" w:uiPriority="48"/>
+    <w:lsdException w:name="Grid Table 4 Accent 3" w:uiPriority="49"/>
+    <w:lsdException w:name="Grid Table 5 Dark Accent 3" w:uiPriority="50"/>
+    <w:lsdException w:name="Grid Table 6 Colorful Accent 3" w:uiPriority="51"/>
+    <w:lsdException w:name="Grid Table 7 Colorful Accent 3" w:uiPriority="52"/>
+    <w:lsdException w:name="Grid Table 1 Light Accent 4" w:uiPriority="46"/>
+    <w:lsdException w:name="Grid Table 2 Accent 4" w:uiPriority="47"/>
+    <w:lsdException w:name="Grid Table 3 Accent 4" w:uiPriority="48"/>
+    <w:lsdException w:name="Grid Table 4 Accent 4" w:uiPriority="49"/>
+    <w:lsdException w:name="Grid Table 5 Dark Accent 4" w:uiPriority="50"/>
+    <w:lsdException w:name="Grid Table 6 Colorful Accent 4" w:uiPriority="51"/>
+    <w:lsdException w:name="Grid Table 7 Colorful Accent 4" w:uiPriority="52"/>
+    <w:lsdException w:name="Grid Table 1 Light Accent 5" w:uiPriority="46"/>
+    <w:lsdException w:name="Grid Table 2 Accent 5" w:uiPriority="47"/>
+    <w:lsdException w:name="Grid Table 3 Accent 5" w:uiPriority="48"/>
+    <w:lsdException w:name="Grid Table 4 Accent 5" w:uiPriority="49"/>
+    <w:lsdException w:name="Grid Table 5 Dark Accent 5" w:uiPriority="50"/>
+    <w:lsdException w:name="Grid Table 6 Colorful Accent 5" w:uiPriority="51"/>
+    <w:lsdException w:name="Grid Table 7 Colorful Accent 5" w:uiPriority="52"/>
+    <w:lsdException w:name="Grid Table 1 Light Accent 6" w:uiPriority="46"/>
+    <w:lsdException w:name="Grid Table 2 Accent 6" w:uiPriority="47"/>
+    <w:lsdException w:name="Grid Table 3 Accent 6" w:uiPriority="48"/>
+    <w:lsdException w:name="Grid Table 4 Accent 6" w:uiPriority="49"/>
+    <w:lsdException w:name="Grid Table 5 Dark Accent 6" w:uiPriority="50"/>
+    <w:lsdException w:name="Grid Table 6 Colorful Accent 6" w:uiPriority="51"/>
+    <w:lsdException w:name="Grid Table 7 Colorful Accent 6" w:uiPriority="52"/>
+    <w:lsdException w:name="List Table 1 Light" w:uiPriority="46"/>
+    <w:lsdException w:name="List Table 2" w:uiPriority="47"/>
+    <w:lsdException w:name="List Table 3" w:uiPriority="48"/>
+    <w:lsdException w:name="List Table 4" w:uiPriority="49"/>
+    <w:lsdException w:name="List Table 5 Dark" w:uiPriority="50"/>
+    <w:lsdException w:name="List Table 6 Colorful" w:uiPriority="51"/>
+    <w:lsdException w:name="List Table 7 Colorful" w:uiPriority="52"/>
+    <w:lsdException w:name="List Table 1 Light Accent 1" w:uiPriority="46"/>
+    <w:lsdException w:name="List Table 2 Accent 1" w:uiPriority="47"/>
+    <w:lsdException w:name="List Table 3 Accent 1" w:uiPriority="48"/>
+    <w:lsdException w:name="List Table 4 Accent 1" w:uiPriority="49"/>
+    <w:lsdException w:name="List Table 5 Dark Accent 1" w:uiPriority="50"/>
+    <w:lsdException w:name="List Table 6 Colorful Accent 1" w:uiPriority="51"/>
+    <w:lsdException w:name="List Table 7 Colorful Accent 1" w:uiPriority="52"/>
+    <w:lsdException w:name="List Table 1 Light Accent 2" w:uiPriority="46"/>
+    <w:lsdException w:name="List Table 2 Accent 2" w:uiPriority="47"/>
+    <w:lsdException w:name="List Table 3 Accent 2" w:uiPriority="48"/>
+    <w:lsdException w:name="List Table 4 Accent 2" w:uiPriority="49"/>
+    <w:lsdException w:name="List Table 5 Dark Accent 2" w:uiPriority="50"/>
+    <w:lsdException w:name="List Table 6 Colorful Accent 2" w:uiPriority="51"/>
+    <w:lsdException w:name="List Table 7 Colorful Accent 2" w:uiPriority="52"/>
+    <w:lsdException w:name="List Table 1 Light Accent 3" w:uiPriority="46"/>
+    <w:lsdException w:name="List Table 2 Accent 3" w:uiPriority="47"/>
+    <w:lsdException w:name="List Table 3 Accent 3" w:uiPriority="48"/>
+    <w:lsdException w:name="List Table 4 Accent 3" w:uiPriority="49"/>
+    <w:lsdException w:name="List Table 5 Dark Accent 3" w:uiPriority="50"/>
+    <w:lsdException w:name="List Table 6 Colorful Accent 3" w:uiPriority="51"/>
+    <w:lsdException w:name="List Table 7 Colorful Accent 3" w:uiPriority="52"/>
+    <w:lsdException w:name="List Table 1 Light Accent 4" w:uiPriority="46"/>
+    <w:lsdException w:name="List Table 2 Accent 4" w:uiPriority="47"/>
+    <w:lsdException w:name="List Table 3 Accent 4" w:uiPriority="48"/>
+    <w:lsdException w:name="List Table 4 Accent 4" w:uiPriority="49"/>
+    <w:lsdException w:name="List Table 5 Dark Accent 4" w:uiPriority="50"/>
+    <w:lsdException w:name="List Table 6 Colorful Accent 4" w:uiPriority="51"/>
+    <w:lsdException w:name="List Table 7 Colorful Accent 4" w:uiPriority="52"/>
+    <w:lsdException w:name="List Table 1 Light Accent 5" w:uiPriority="46"/>
+    <w:lsdException w:name="List Table 2 Accent 5" w:uiPriority="47"/>
+    <w:lsdException w:name="List Table 3 Accent 5" w:uiPriority="48"/>
+    <w:lsdException w:name="List Table 4 Accent 5" w:uiPriority="49"/>
+    <w:lsdException w:name="List Table 5 Dark Accent 5" w:uiPriority="50"/>
+    <w:lsdException w:name="List Table 6 Colorful Accent 5" w:uiPriority="51"/>
+    <w:lsdException w:name="List Table 7 Colorful Accent 5" w:uiPriority="52"/>
+    <w:lsdException w:name="List Table 1 Light Accent 6" w:uiPriority="46"/>
+    <w:lsdException w:name="List Table 2 Accent 6" w:uiPriority="47"/>
+    <w:lsdException w:name="List Table 3 Accent 6" w:uiPriority="48"/>
+    <w:lsdException w:name="List Table 4 Accent 6" w:uiPriority="49"/>
+    <w:lsdException w:name="List Table 5 Dark Accent 6" w:uiPriority="50"/>
+    <w:lsdException w:name="List Table 6 Colorful Accent 6" w:uiPriority="51"/>
+    <w:lsdException w:name="List Table 7 Colorful Accent 6" w:uiPriority="52"/>
+    <w:lsdException w:name="Mention" w:semiHidden="1" w:unhideWhenUsed="1"/>
+    <w:lsdException w:name="Smart Hyperlink" w:semiHidden="1" w:unhideWhenUsed="1"/>
+    <w:lsdException w:name="Hashtag" w:semiHidden="1" w:unhideWhenUsed="1"/>
+    <w:lsdException w:name="Unresolved Mention" w:semiHidden="1" w:unhideWhenUsed="1"/>
+    <w:lsdException w:name="Smart Link" w:semiHidden="1" w:unhideWhenUsed="1"/>
   </w:latentStyles>
   <w:style w:type="paragraph" w:default="1" w:styleId="Normal">
     <w:name w:val="Normal"/>
@@ -2662,7 +2931,7 @@
   <a:extraClrSchemeLst/>
   <a:extLst>
     <a:ext uri="{05A4C25C-085E-4340-85A3-A5531E510DB2}">
-      <thm15:themeFamily xmlns:thm15="http://schemas.microsoft.com/office/thememl/2012/main" xmlns="" name="Office Theme" id="{62F939B6-93AF-4DB8-9C6B-D6C7DFDC589F}" vid="{4A3C46E8-61CC-4603-A589-7422A47A8E4A}"/>
+      <thm15:themeFamily xmlns:thm15="http://schemas.microsoft.com/office/thememl/2012/main" name="Office Theme" id="{62F939B6-93AF-4DB8-9C6B-D6C7DFDC589F}" vid="{4A3C46E8-61CC-4603-A589-7422A47A8E4A}"/>
     </a:ext>
   </a:extLst>
 </a:theme>

</xml_diff>